<commit_message>
added paypal, invoice screenshots
</commit_message>
<xml_diff>
--- a/Project Closing/User Guide(Installation Guide)/User installation guide.docx
+++ b/Project Closing/User Guide(Installation Guide)/User installation guide.docx
@@ -19,27 +19,7 @@
           <w:sz w:val="28"/>
           <w:szCs w:val="28"/>
         </w:rPr>
-        <w:t xml:space="preserve">Installation and website navigation guide for The </w:t>
-      </w:r>
-      <w:proofErr w:type="spellStart"/>
-      <w:r>
-        <w:rPr>
-          <w:rFonts w:asciiTheme="minorHAnsi" w:hAnsiTheme="minorHAnsi" w:cstheme="minorHAnsi"/>
-          <w:b/>
-          <w:sz w:val="28"/>
-          <w:szCs w:val="28"/>
-        </w:rPr>
-        <w:t>Clechuderfax</w:t>
-      </w:r>
-      <w:proofErr w:type="spellEnd"/>
-      <w:r>
-        <w:rPr>
-          <w:rFonts w:asciiTheme="minorHAnsi" w:hAnsiTheme="minorHAnsi" w:cstheme="minorHAnsi"/>
-          <w:b/>
-          <w:sz w:val="28"/>
-          <w:szCs w:val="28"/>
-        </w:rPr>
-        <w:t xml:space="preserve"> E-chain</w:t>
+        <w:t>Installation and website navigation guide for The Clechuderfax E-chain</w:t>
       </w:r>
     </w:p>
     <w:p>
@@ -130,23 +110,7 @@
           <w:sz w:val="24"/>
           <w:szCs w:val="24"/>
         </w:rPr>
-        <w:t xml:space="preserve">, </w:t>
-      </w:r>
-      <w:proofErr w:type="spellStart"/>
-      <w:r>
-        <w:rPr>
-          <w:sz w:val="24"/>
-          <w:szCs w:val="24"/>
-        </w:rPr>
-        <w:t>pdo_oci</w:t>
-      </w:r>
-      <w:proofErr w:type="spellEnd"/>
-      <w:r>
-        <w:rPr>
-          <w:sz w:val="24"/>
-          <w:szCs w:val="24"/>
-        </w:rPr>
-        <w:t xml:space="preserve"> php</w:t>
+        <w:t>, pdo_oci php</w:t>
       </w:r>
       <w:r>
         <w:rPr>
@@ -188,6 +152,9 @@
         </w:rPr>
       </w:pPr>
       <w:r>
+        <w:rPr>
+          <w:noProof/>
+        </w:rPr>
         <w:drawing>
           <wp:inline distT="0" distB="0" distL="0" distR="0" wp14:anchorId="0A83D507" wp14:editId="4DDBC016">
             <wp:extent cx="4724400" cy="4257675"/>
@@ -290,6 +257,9 @@
         </w:rPr>
       </w:pPr>
       <w:r>
+        <w:rPr>
+          <w:noProof/>
+        </w:rPr>
         <w:drawing>
           <wp:inline distT="0" distB="0" distL="0" distR="0" wp14:anchorId="304E5CD9" wp14:editId="588BD504">
             <wp:extent cx="4800600" cy="5114925"/>
@@ -629,15 +599,7 @@
       </w:pPr>
       <w:r>
         <w:lastRenderedPageBreak/>
-        <w:t xml:space="preserve">Create a new Workspace give it a name of The </w:t>
-      </w:r>
-      <w:proofErr w:type="spellStart"/>
-      <w:r>
-        <w:t>Clechuderfax</w:t>
-      </w:r>
-      <w:proofErr w:type="spellEnd"/>
-      <w:r>
-        <w:t xml:space="preserve"> E-chain and click next.</w:t>
+        <w:t>Create a new Workspace give it a name of The Clechuderfax E-chain and click next.</w:t>
       </w:r>
     </w:p>
     <w:p>
@@ -722,6 +684,9 @@
         </w:rPr>
       </w:pPr>
       <w:r>
+        <w:rPr>
+          <w:noProof/>
+        </w:rPr>
         <w:lastRenderedPageBreak/>
         <w:drawing>
           <wp:inline distT="0" distB="0" distL="0" distR="0" wp14:anchorId="5E14B242" wp14:editId="5B077A52">
@@ -793,6 +758,9 @@
         </w:rPr>
       </w:pPr>
       <w:r>
+        <w:rPr>
+          <w:noProof/>
+        </w:rPr>
         <w:drawing>
           <wp:inline distT="0" distB="0" distL="0" distR="0" wp14:anchorId="33EA8728" wp14:editId="584BA056">
             <wp:extent cx="5942330" cy="5400675"/>
@@ -863,6 +831,9 @@
         </w:rPr>
       </w:pPr>
       <w:r>
+        <w:rPr>
+          <w:noProof/>
+        </w:rPr>
         <w:drawing>
           <wp:inline distT="0" distB="0" distL="0" distR="0" wp14:anchorId="220D0587" wp14:editId="44027EF1">
             <wp:extent cx="5930265" cy="5438775"/>
@@ -993,6 +964,9 @@
         </w:rPr>
       </w:pPr>
       <w:r>
+        <w:rPr>
+          <w:noProof/>
+        </w:rPr>
         <w:drawing>
           <wp:inline distT="0" distB="0" distL="0" distR="0" wp14:anchorId="168380DE" wp14:editId="4DF380F8">
             <wp:extent cx="7239000" cy="3571875"/>
@@ -1040,6 +1014,9 @@
         </w:rPr>
       </w:pPr>
       <w:r>
+        <w:rPr>
+          <w:noProof/>
+        </w:rPr>
         <w:lastRenderedPageBreak/>
         <w:drawing>
           <wp:inline distT="0" distB="0" distL="0" distR="0" wp14:anchorId="08C21BA6" wp14:editId="19AB5A2B">
@@ -1137,25 +1114,7 @@
           <w:sz w:val="24"/>
           <w:szCs w:val="24"/>
         </w:rPr>
-        <w:t xml:space="preserve">Copy the included Website folder to </w:t>
-      </w:r>
-      <w:proofErr w:type="spellStart"/>
-      <w:r>
-        <w:rPr>
-          <w:rFonts w:ascii="Times New Roman" w:hAnsi="Times New Roman" w:cs="Times New Roman"/>
-          <w:sz w:val="24"/>
-          <w:szCs w:val="24"/>
-        </w:rPr>
-        <w:t>htdocs</w:t>
-      </w:r>
-      <w:proofErr w:type="spellEnd"/>
-      <w:r>
-        <w:rPr>
-          <w:rFonts w:ascii="Times New Roman" w:hAnsi="Times New Roman" w:cs="Times New Roman"/>
-          <w:sz w:val="24"/>
-          <w:szCs w:val="24"/>
-        </w:rPr>
-        <w:t xml:space="preserve"> folder present inside </w:t>
+        <w:t xml:space="preserve">Copy the included Website folder to htdocs folder present inside </w:t>
       </w:r>
       <w:r>
         <w:rPr>
@@ -1209,37 +1168,22 @@
           <w:sz w:val="24"/>
           <w:szCs w:val="24"/>
         </w:rPr>
-        <w:t>Rename the Website folder to the-</w:t>
-      </w:r>
-      <w:proofErr w:type="spellStart"/>
-      <w:r>
-        <w:rPr>
-          <w:rFonts w:ascii="Times New Roman" w:hAnsi="Times New Roman" w:cs="Times New Roman"/>
-          <w:sz w:val="24"/>
-          <w:szCs w:val="24"/>
-        </w:rPr>
-        <w:t>clechuderfax</w:t>
-      </w:r>
-      <w:proofErr w:type="spellEnd"/>
-      <w:r>
-        <w:rPr>
-          <w:rFonts w:ascii="Times New Roman" w:hAnsi="Times New Roman" w:cs="Times New Roman"/>
-          <w:sz w:val="24"/>
-          <w:szCs w:val="24"/>
-        </w:rPr>
-        <w:t>-e-chain.</w:t>
-      </w:r>
-    </w:p>
-    <w:p>
-      <w:pPr>
-        <w:pStyle w:val="ListParagraph1"/>
-        <w:rPr>
-          <w:rFonts w:ascii="Times New Roman" w:hAnsi="Times New Roman" w:cs="Times New Roman"/>
-          <w:sz w:val="24"/>
-          <w:szCs w:val="24"/>
-        </w:rPr>
-      </w:pPr>
-      <w:r>
+        <w:t>Rename the Website folder to the-clechuderfax-e-chain.</w:t>
+      </w:r>
+    </w:p>
+    <w:p>
+      <w:pPr>
+        <w:pStyle w:val="ListParagraph1"/>
+        <w:rPr>
+          <w:rFonts w:ascii="Times New Roman" w:hAnsi="Times New Roman" w:cs="Times New Roman"/>
+          <w:sz w:val="24"/>
+          <w:szCs w:val="24"/>
+        </w:rPr>
+      </w:pPr>
+      <w:r>
+        <w:rPr>
+          <w:noProof/>
+        </w:rPr>
         <w:drawing>
           <wp:inline distT="0" distB="0" distL="0" distR="0" wp14:anchorId="52BBC2C4" wp14:editId="082BADBA">
             <wp:extent cx="8115300" cy="1466850"/>
@@ -1752,15 +1696,7 @@
           <w:szCs w:val="24"/>
         </w:rPr>
         <w:lastRenderedPageBreak/>
-        <w:t>user</w:t>
-      </w:r>
-      <w:r>
-        <w:rPr>
-          <w:rFonts w:ascii="Times New Roman" w:hAnsi="Times New Roman" w:cs="Times New Roman"/>
-          <w:sz w:val="24"/>
-          <w:szCs w:val="24"/>
-        </w:rPr>
-        <w:t xml:space="preserve"> </w:t>
+        <w:t xml:space="preserve">user </w:t>
       </w:r>
       <w:r>
         <w:rPr>
@@ -1789,6 +1725,9 @@
         </w:rPr>
       </w:pPr>
       <w:r>
+        <w:rPr>
+          <w:noProof/>
+        </w:rPr>
         <w:drawing>
           <wp:inline distT="0" distB="0" distL="0" distR="0" wp14:anchorId="388DBCD2" wp14:editId="29EB2E78">
             <wp:extent cx="8863965" cy="687070"/>
@@ -1846,15 +1785,7 @@
           <w:sz w:val="24"/>
           <w:szCs w:val="24"/>
         </w:rPr>
-        <w:t>user</w:t>
-      </w:r>
-      <w:r>
-        <w:rPr>
-          <w:rFonts w:ascii="Times New Roman" w:hAnsi="Times New Roman" w:cs="Times New Roman"/>
-          <w:sz w:val="24"/>
-          <w:szCs w:val="24"/>
-        </w:rPr>
-        <w:t xml:space="preserve"> </w:t>
+        <w:t xml:space="preserve">user </w:t>
       </w:r>
       <w:r>
         <w:rPr>
@@ -1909,11 +1840,14 @@
         </w:rPr>
       </w:pPr>
       <w:r>
+        <w:rPr>
+          <w:noProof/>
+        </w:rPr>
         <w:drawing>
-          <wp:inline distT="0" distB="0" distL="0" distR="0" wp14:anchorId="2CE35EB2" wp14:editId="41CDF21B">
-            <wp:extent cx="8863965" cy="3781425"/>
-            <wp:effectExtent l="0" t="0" r="0" b="9525"/>
-            <wp:docPr id="49" name="Picture 49"/>
+          <wp:inline distT="0" distB="0" distL="0" distR="0" wp14:anchorId="555A416C" wp14:editId="0C60495D">
+            <wp:extent cx="8863965" cy="3691255"/>
+            <wp:effectExtent l="0" t="0" r="0" b="4445"/>
+            <wp:docPr id="2" name="Picture 2"/>
             <wp:cNvGraphicFramePr>
               <a:graphicFrameLocks xmlns:a="http://schemas.openxmlformats.org/drawingml/2006/main" noChangeAspect="1"/>
             </wp:cNvGraphicFramePr>
@@ -1933,7 +1867,7 @@
                   <pic:spPr>
                     <a:xfrm>
                       <a:off x="0" y="0"/>
-                      <a:ext cx="8863965" cy="3781425"/>
+                      <a:ext cx="8863965" cy="3691255"/>
                     </a:xfrm>
                     <a:prstGeom prst="rect">
                       <a:avLst/>
@@ -1986,15 +1920,7 @@
           <w:sz w:val="24"/>
           <w:szCs w:val="24"/>
         </w:rPr>
-        <w:t>user</w:t>
-      </w:r>
-      <w:r>
-        <w:rPr>
-          <w:rFonts w:ascii="Times New Roman" w:hAnsi="Times New Roman" w:cs="Times New Roman"/>
-          <w:sz w:val="24"/>
-          <w:szCs w:val="24"/>
-        </w:rPr>
-        <w:t xml:space="preserve"> </w:t>
+        <w:t xml:space="preserve">user </w:t>
       </w:r>
       <w:r>
         <w:rPr>
@@ -2010,15 +1936,7 @@
           <w:sz w:val="24"/>
           <w:szCs w:val="24"/>
         </w:rPr>
-        <w:t>user</w:t>
-      </w:r>
-      <w:r>
-        <w:rPr>
-          <w:rFonts w:ascii="Times New Roman" w:hAnsi="Times New Roman" w:cs="Times New Roman"/>
-          <w:sz w:val="24"/>
-          <w:szCs w:val="24"/>
-        </w:rPr>
-        <w:t xml:space="preserve"> </w:t>
+        <w:t xml:space="preserve">user </w:t>
       </w:r>
       <w:r>
         <w:rPr>
@@ -2039,6 +1957,9 @@
         </w:rPr>
       </w:pPr>
       <w:r>
+        <w:rPr>
+          <w:noProof/>
+        </w:rPr>
         <w:drawing>
           <wp:inline distT="0" distB="0" distL="0" distR="0" wp14:anchorId="5C472A4F" wp14:editId="312F1143">
             <wp:extent cx="5276850" cy="1876425"/>
@@ -2086,6 +2007,9 @@
         </w:rPr>
       </w:pPr>
       <w:r>
+        <w:rPr>
+          <w:noProof/>
+        </w:rPr>
         <w:drawing>
           <wp:inline distT="0" distB="0" distL="0" distR="0" wp14:anchorId="3B8D05C0" wp14:editId="2C227C94">
             <wp:extent cx="5267325" cy="1857375"/>
@@ -2160,15 +2084,7 @@
           <w:sz w:val="24"/>
           <w:szCs w:val="24"/>
         </w:rPr>
-        <w:t>user</w:t>
-      </w:r>
-      <w:r>
-        <w:rPr>
-          <w:rFonts w:ascii="Times New Roman" w:hAnsi="Times New Roman" w:cs="Times New Roman"/>
-          <w:sz w:val="24"/>
-          <w:szCs w:val="24"/>
-        </w:rPr>
-        <w:t xml:space="preserve"> </w:t>
+        <w:t xml:space="preserve">user </w:t>
       </w:r>
       <w:r>
         <w:rPr>
@@ -2189,11 +2105,12 @@
         </w:rPr>
       </w:pPr>
       <w:r>
+        <w:lastRenderedPageBreak/>
         <w:drawing>
-          <wp:inline distT="0" distB="0" distL="0" distR="0" wp14:anchorId="525FA7DA" wp14:editId="04C3D309">
-            <wp:extent cx="8863965" cy="814070"/>
-            <wp:effectExtent l="0" t="0" r="0" b="5080"/>
-            <wp:docPr id="54" name="Picture 54"/>
+          <wp:inline distT="0" distB="0" distL="0" distR="0" wp14:anchorId="4E384944" wp14:editId="768255F0">
+            <wp:extent cx="8863965" cy="1327150"/>
+            <wp:effectExtent l="0" t="0" r="0" b="6350"/>
+            <wp:docPr id="3" name="Picture 3"/>
             <wp:cNvGraphicFramePr>
               <a:graphicFrameLocks xmlns:a="http://schemas.openxmlformats.org/drawingml/2006/main" noChangeAspect="1"/>
             </wp:cNvGraphicFramePr>
@@ -2213,7 +2130,7 @@
                   <pic:spPr>
                     <a:xfrm>
                       <a:off x="0" y="0"/>
-                      <a:ext cx="8863965" cy="814070"/>
+                      <a:ext cx="8863965" cy="1327150"/>
                     </a:xfrm>
                     <a:prstGeom prst="rect">
                       <a:avLst/>
@@ -2283,6 +2200,7 @@
         <w:rPr>
           <w:noProof/>
         </w:rPr>
+        <w:lastRenderedPageBreak/>
         <w:drawing>
           <wp:inline distT="0" distB="0" distL="0" distR="0" wp14:anchorId="5DBBF96C" wp14:editId="1E82C0D4">
             <wp:extent cx="8035925" cy="5286375"/>
@@ -2339,7 +2257,6 @@
           <w:sz w:val="24"/>
           <w:szCs w:val="24"/>
         </w:rPr>
-        <w:lastRenderedPageBreak/>
         <w:t xml:space="preserve">Use email </w:t>
       </w:r>
       <w:hyperlink r:id="rId28" w:history="1">
@@ -2388,11 +2305,12 @@
         </w:rPr>
       </w:pPr>
       <w:r>
+        <w:lastRenderedPageBreak/>
         <w:drawing>
-          <wp:inline distT="0" distB="0" distL="0" distR="0" wp14:anchorId="18579A3E" wp14:editId="73C4F6DA">
-            <wp:extent cx="4305300" cy="4467225"/>
-            <wp:effectExtent l="0" t="0" r="0" b="9525"/>
-            <wp:docPr id="56" name="Picture 56"/>
+          <wp:inline distT="0" distB="0" distL="0" distR="0" wp14:anchorId="4558BE44" wp14:editId="78880EAA">
+            <wp:extent cx="3700780" cy="5732145"/>
+            <wp:effectExtent l="0" t="0" r="0" b="1905"/>
+            <wp:docPr id="4" name="Picture 4"/>
             <wp:cNvGraphicFramePr>
               <a:graphicFrameLocks xmlns:a="http://schemas.openxmlformats.org/drawingml/2006/main" noChangeAspect="1"/>
             </wp:cNvGraphicFramePr>
@@ -2412,7 +2330,7 @@
                   <pic:spPr>
                     <a:xfrm>
                       <a:off x="0" y="0"/>
-                      <a:ext cx="4305300" cy="4467225"/>
+                      <a:ext cx="3700780" cy="5732145"/>
                     </a:xfrm>
                     <a:prstGeom prst="rect">
                       <a:avLst/>
@@ -2434,67 +2352,13 @@
           <w:szCs w:val="24"/>
         </w:rPr>
       </w:pPr>
-    </w:p>
-    <w:p>
-      <w:pPr>
-        <w:pStyle w:val="ListParagraph1"/>
-        <w:rPr>
-          <w:rFonts w:ascii="Times New Roman" w:hAnsi="Times New Roman" w:cs="Times New Roman"/>
-          <w:sz w:val="24"/>
-          <w:szCs w:val="24"/>
-        </w:rPr>
-      </w:pPr>
-    </w:p>
-    <w:p>
-      <w:pPr>
-        <w:pStyle w:val="ListParagraph1"/>
-        <w:numPr>
-          <w:ilvl w:val="0"/>
-          <w:numId w:val="2"/>
-        </w:numPr>
-        <w:ind w:left="720"/>
-        <w:rPr>
-          <w:rFonts w:ascii="Times New Roman" w:hAnsi="Times New Roman" w:cs="Times New Roman"/>
-          <w:sz w:val="24"/>
-          <w:szCs w:val="24"/>
-        </w:rPr>
-      </w:pPr>
-      <w:r>
-        <w:rPr>
-          <w:rFonts w:ascii="Times New Roman" w:hAnsi="Times New Roman" w:cs="Times New Roman"/>
-          <w:sz w:val="24"/>
-          <w:szCs w:val="24"/>
-        </w:rPr>
-        <w:t>After payment user will be navigated to actual invoice where they print the invoice</w:t>
-      </w:r>
-      <w:r>
-        <w:rPr>
-          <w:rFonts w:ascii="Times New Roman" w:hAnsi="Times New Roman" w:cs="Times New Roman"/>
-          <w:sz w:val="24"/>
-          <w:szCs w:val="24"/>
-        </w:rPr>
-        <w:t>.</w:t>
-      </w:r>
-    </w:p>
-    <w:p>
-      <w:pPr>
-        <w:pStyle w:val="ListParagraph1"/>
-        <w:rPr>
-          <w:rFonts w:ascii="Times New Roman" w:hAnsi="Times New Roman" w:cs="Times New Roman"/>
-          <w:sz w:val="24"/>
-          <w:szCs w:val="24"/>
-        </w:rPr>
-      </w:pPr>
-      <w:r>
-        <w:rPr>
-          <w:noProof/>
-        </w:rPr>
+      <w:r>
         <w:lastRenderedPageBreak/>
         <w:drawing>
-          <wp:inline distT="0" distB="0" distL="0" distR="0" wp14:anchorId="4B2DF553" wp14:editId="3D29606C">
-            <wp:extent cx="5718175" cy="5732145"/>
-            <wp:effectExtent l="0" t="0" r="0" b="1905"/>
-            <wp:docPr id="57" name="Picture 57"/>
+          <wp:inline distT="0" distB="0" distL="0" distR="0" wp14:anchorId="5E9FE558" wp14:editId="372E58A1">
+            <wp:extent cx="7524750" cy="5362575"/>
+            <wp:effectExtent l="0" t="0" r="0" b="9525"/>
+            <wp:docPr id="5" name="Picture 5"/>
             <wp:cNvGraphicFramePr>
               <a:graphicFrameLocks xmlns:a="http://schemas.openxmlformats.org/drawingml/2006/main" noChangeAspect="1"/>
             </wp:cNvGraphicFramePr>
@@ -2514,7 +2378,7 @@
                   <pic:spPr>
                     <a:xfrm>
                       <a:off x="0" y="0"/>
-                      <a:ext cx="5718175" cy="5732145"/>
+                      <a:ext cx="7524750" cy="5362575"/>
                     </a:xfrm>
                     <a:prstGeom prst="rect">
                       <a:avLst/>
@@ -2530,6 +2394,17 @@
     <w:p>
       <w:pPr>
         <w:pStyle w:val="ListParagraph1"/>
+        <w:ind w:left="0"/>
+        <w:rPr>
+          <w:rFonts w:ascii="Times New Roman" w:hAnsi="Times New Roman" w:cs="Times New Roman"/>
+          <w:sz w:val="24"/>
+          <w:szCs w:val="24"/>
+        </w:rPr>
+      </w:pPr>
+    </w:p>
+    <w:p>
+      <w:pPr>
+        <w:pStyle w:val="ListParagraph1"/>
         <w:numPr>
           <w:ilvl w:val="0"/>
           <w:numId w:val="13"/>
@@ -2599,25 +2474,12 @@
           <w:szCs w:val="24"/>
         </w:rPr>
       </w:pPr>
-    </w:p>
-    <w:p>
-      <w:pPr>
-        <w:pStyle w:val="ListParagraph1"/>
-        <w:rPr>
-          <w:rFonts w:ascii="Times New Roman" w:hAnsi="Times New Roman" w:cs="Times New Roman"/>
-          <w:sz w:val="24"/>
-          <w:szCs w:val="24"/>
-        </w:rPr>
-      </w:pPr>
-      <w:r>
-        <w:rPr>
-          <w:noProof/>
-        </w:rPr>
+      <w:r>
         <w:drawing>
-          <wp:inline distT="0" distB="0" distL="0" distR="0" wp14:anchorId="231E6076" wp14:editId="41CD27C8">
-            <wp:extent cx="8863965" cy="5085080"/>
-            <wp:effectExtent l="0" t="0" r="0" b="1270"/>
-            <wp:docPr id="58" name="Picture 58"/>
+          <wp:inline distT="0" distB="0" distL="0" distR="0" wp14:anchorId="23FF6A33" wp14:editId="5BD5DEC8">
+            <wp:extent cx="8863965" cy="4473575"/>
+            <wp:effectExtent l="0" t="0" r="0" b="3175"/>
+            <wp:docPr id="6" name="Picture 6"/>
             <wp:cNvGraphicFramePr>
               <a:graphicFrameLocks xmlns:a="http://schemas.openxmlformats.org/drawingml/2006/main" noChangeAspect="1"/>
             </wp:cNvGraphicFramePr>
@@ -2637,7 +2499,7 @@
                   <pic:spPr>
                     <a:xfrm>
                       <a:off x="0" y="0"/>
-                      <a:ext cx="8863965" cy="5085080"/>
+                      <a:ext cx="8863965" cy="4473575"/>
                     </a:xfrm>
                     <a:prstGeom prst="rect">
                       <a:avLst/>
@@ -2653,50 +2515,22 @@
     <w:p>
       <w:pPr>
         <w:pStyle w:val="ListParagraph1"/>
-        <w:numPr>
-          <w:ilvl w:val="0"/>
-          <w:numId w:val="2"/>
-        </w:numPr>
-        <w:ind w:left="720"/>
-        <w:rPr>
-          <w:rFonts w:ascii="Times New Roman" w:hAnsi="Times New Roman" w:cs="Times New Roman"/>
-          <w:sz w:val="24"/>
-          <w:szCs w:val="24"/>
-        </w:rPr>
-      </w:pPr>
-      <w:r>
-        <w:rPr>
-          <w:rFonts w:ascii="Times New Roman" w:hAnsi="Times New Roman" w:cs="Times New Roman"/>
-          <w:sz w:val="24"/>
-          <w:szCs w:val="24"/>
+        <w:rPr>
+          <w:rFonts w:ascii="Times New Roman" w:hAnsi="Times New Roman" w:cs="Times New Roman"/>
+          <w:sz w:val="24"/>
+          <w:szCs w:val="24"/>
+        </w:rPr>
+      </w:pPr>
+      <w:r>
+        <w:rPr>
+          <w:noProof/>
         </w:rPr>
         <w:lastRenderedPageBreak/>
-        <w:t>User</w:t>
-      </w:r>
-      <w:r>
-        <w:rPr>
-          <w:rFonts w:ascii="Times New Roman" w:hAnsi="Times New Roman" w:cs="Times New Roman"/>
-          <w:sz w:val="24"/>
-          <w:szCs w:val="24"/>
-        </w:rPr>
-        <w:t xml:space="preserve"> can search product by product name.</w:t>
-      </w:r>
-    </w:p>
-    <w:p>
-      <w:pPr>
-        <w:pStyle w:val="ListParagraph1"/>
-        <w:rPr>
-          <w:rFonts w:ascii="Times New Roman" w:hAnsi="Times New Roman" w:cs="Times New Roman"/>
-          <w:sz w:val="24"/>
-          <w:szCs w:val="24"/>
-        </w:rPr>
-      </w:pPr>
-      <w:r>
         <w:drawing>
-          <wp:inline distT="0" distB="0" distL="0" distR="0" wp14:anchorId="46CD08D8" wp14:editId="0F814042">
-            <wp:extent cx="7162165" cy="5314950"/>
-            <wp:effectExtent l="0" t="0" r="635" b="0"/>
-            <wp:docPr id="59" name="Picture 59"/>
+          <wp:inline distT="0" distB="0" distL="0" distR="0" wp14:anchorId="4A7BDCDF" wp14:editId="2A7237B2">
+            <wp:extent cx="5926455" cy="5732145"/>
+            <wp:effectExtent l="0" t="0" r="0" b="1905"/>
+            <wp:docPr id="9" name="Picture 9"/>
             <wp:cNvGraphicFramePr>
               <a:graphicFrameLocks xmlns:a="http://schemas.openxmlformats.org/drawingml/2006/main" noChangeAspect="1"/>
             </wp:cNvGraphicFramePr>
@@ -2704,23 +2538,36 @@
               <a:graphicData uri="http://schemas.openxmlformats.org/drawingml/2006/picture">
                 <pic:pic xmlns:pic="http://schemas.openxmlformats.org/drawingml/2006/picture">
                   <pic:nvPicPr>
-                    <pic:cNvPr id="1" name=""/>
-                    <pic:cNvPicPr/>
+                    <pic:cNvPr id="0" name="Picture 2"/>
+                    <pic:cNvPicPr>
+                      <a:picLocks noChangeAspect="1" noChangeArrowheads="1"/>
+                    </pic:cNvPicPr>
                   </pic:nvPicPr>
                   <pic:blipFill>
-                    <a:blip r:embed="rId32"/>
+                    <a:blip r:embed="rId32">
+                      <a:extLst>
+                        <a:ext uri="{28A0092B-C50C-407E-A947-70E740481C1C}">
+                          <a14:useLocalDpi xmlns:a14="http://schemas.microsoft.com/office/drawing/2010/main" val="0"/>
+                        </a:ext>
+                      </a:extLst>
+                    </a:blip>
+                    <a:srcRect/>
                     <a:stretch>
                       <a:fillRect/>
                     </a:stretch>
                   </pic:blipFill>
-                  <pic:spPr>
+                  <pic:spPr bwMode="auto">
                     <a:xfrm>
                       <a:off x="0" y="0"/>
-                      <a:ext cx="7162165" cy="5314950"/>
+                      <a:ext cx="5926455" cy="5732145"/>
                     </a:xfrm>
                     <a:prstGeom prst="rect">
                       <a:avLst/>
                     </a:prstGeom>
+                    <a:noFill/>
+                    <a:ln>
+                      <a:noFill/>
+                    </a:ln>
                   </pic:spPr>
                 </pic:pic>
               </a:graphicData>
@@ -2742,33 +2589,10 @@
     <w:p>
       <w:pPr>
         <w:pStyle w:val="ListParagraph1"/>
-        <w:rPr>
-          <w:rFonts w:ascii="Times New Roman" w:hAnsi="Times New Roman" w:cs="Times New Roman"/>
-          <w:sz w:val="24"/>
-          <w:szCs w:val="24"/>
-        </w:rPr>
-      </w:pPr>
-    </w:p>
-    <w:p>
-      <w:pPr>
-        <w:pStyle w:val="ListParagraph1"/>
-        <w:rPr>
-          <w:rFonts w:ascii="Times New Roman" w:hAnsi="Times New Roman" w:cs="Times New Roman"/>
-          <w:sz w:val="24"/>
-          <w:szCs w:val="24"/>
-        </w:rPr>
-      </w:pPr>
-    </w:p>
-    <w:p>
-      <w:pPr>
-        <w:pStyle w:val="ListParagraph1"/>
         <w:numPr>
           <w:ilvl w:val="0"/>
-          <w:numId w:val="8"/>
+          <w:numId w:val="2"/>
         </w:numPr>
-        <w:tabs>
-          <w:tab w:val="left" w:pos="1080"/>
-        </w:tabs>
         <w:ind w:left="720"/>
         <w:rPr>
           <w:rFonts w:ascii="Times New Roman" w:hAnsi="Times New Roman" w:cs="Times New Roman"/>
@@ -2779,41 +2603,27 @@
       <w:r>
         <w:rPr>
           <w:rFonts w:ascii="Times New Roman" w:hAnsi="Times New Roman" w:cs="Times New Roman"/>
-        </w:rPr>
-        <w:t xml:space="preserve">User can reset their password with help of </w:t>
-      </w:r>
-      <w:r>
-        <w:rPr>
-          <w:rFonts w:ascii="Times New Roman" w:hAnsi="Times New Roman" w:cs="Times New Roman"/>
-        </w:rPr>
-        <w:t>Password reset request</w:t>
-      </w:r>
-      <w:r>
-        <w:rPr>
-          <w:rFonts w:ascii="Times New Roman" w:hAnsi="Times New Roman" w:cs="Times New Roman"/>
-        </w:rPr>
-        <w:t xml:space="preserve"> form.</w:t>
-      </w:r>
-    </w:p>
-    <w:p>
-      <w:pPr>
-        <w:pStyle w:val="ListParagraph1"/>
-        <w:tabs>
-          <w:tab w:val="left" w:pos="1080"/>
-        </w:tabs>
-        <w:rPr>
-          <w:rFonts w:ascii="Times New Roman" w:hAnsi="Times New Roman" w:cs="Times New Roman"/>
-        </w:rPr>
-      </w:pPr>
-    </w:p>
-    <w:p>
-      <w:pPr>
-        <w:pStyle w:val="ListParagraph1"/>
-        <w:tabs>
-          <w:tab w:val="left" w:pos="1080"/>
-        </w:tabs>
-        <w:rPr>
-          <w:rFonts w:ascii="Times New Roman" w:hAnsi="Times New Roman" w:cs="Times New Roman"/>
+          <w:sz w:val="24"/>
+          <w:szCs w:val="24"/>
+        </w:rPr>
+        <w:t>User</w:t>
+      </w:r>
+      <w:r>
+        <w:rPr>
+          <w:rFonts w:ascii="Times New Roman" w:hAnsi="Times New Roman" w:cs="Times New Roman"/>
+          <w:sz w:val="24"/>
+          <w:szCs w:val="24"/>
+        </w:rPr>
+        <w:t xml:space="preserve"> can search product by product name.</w:t>
+      </w:r>
+    </w:p>
+    <w:p>
+      <w:pPr>
+        <w:pStyle w:val="ListParagraph1"/>
+        <w:rPr>
+          <w:rFonts w:ascii="Times New Roman" w:hAnsi="Times New Roman" w:cs="Times New Roman"/>
+          <w:sz w:val="24"/>
+          <w:szCs w:val="24"/>
         </w:rPr>
       </w:pPr>
       <w:r>
@@ -2821,10 +2631,10 @@
           <w:noProof/>
         </w:rPr>
         <w:drawing>
-          <wp:inline distT="0" distB="0" distL="0" distR="0" wp14:anchorId="7921B7AA" wp14:editId="2BDC2CE5">
-            <wp:extent cx="8863965" cy="3004185"/>
-            <wp:effectExtent l="0" t="0" r="0" b="5715"/>
-            <wp:docPr id="60" name="Picture 60"/>
+          <wp:inline distT="0" distB="0" distL="0" distR="0" wp14:anchorId="46CD08D8" wp14:editId="0F814042">
+            <wp:extent cx="7162165" cy="5314950"/>
+            <wp:effectExtent l="0" t="0" r="635" b="0"/>
+            <wp:docPr id="59" name="Picture 59"/>
             <wp:cNvGraphicFramePr>
               <a:graphicFrameLocks xmlns:a="http://schemas.openxmlformats.org/drawingml/2006/main" noChangeAspect="1"/>
             </wp:cNvGraphicFramePr>
@@ -2844,7 +2654,7 @@
                   <pic:spPr>
                     <a:xfrm>
                       <a:off x="0" y="0"/>
-                      <a:ext cx="8863965" cy="3004185"/>
+                      <a:ext cx="7162165" cy="5314950"/>
                     </a:xfrm>
                     <a:prstGeom prst="rect">
                       <a:avLst/>
@@ -2860,13 +2670,68 @@
     <w:p>
       <w:pPr>
         <w:pStyle w:val="ListParagraph1"/>
+        <w:rPr>
+          <w:rFonts w:ascii="Times New Roman" w:hAnsi="Times New Roman" w:cs="Times New Roman"/>
+          <w:sz w:val="24"/>
+          <w:szCs w:val="24"/>
+        </w:rPr>
+      </w:pPr>
+    </w:p>
+    <w:p>
+      <w:pPr>
+        <w:pStyle w:val="ListParagraph1"/>
+        <w:rPr>
+          <w:rFonts w:ascii="Times New Roman" w:hAnsi="Times New Roman" w:cs="Times New Roman"/>
+          <w:sz w:val="24"/>
+          <w:szCs w:val="24"/>
+        </w:rPr>
+      </w:pPr>
+    </w:p>
+    <w:p>
+      <w:pPr>
+        <w:pStyle w:val="ListParagraph1"/>
+        <w:rPr>
+          <w:rFonts w:ascii="Times New Roman" w:hAnsi="Times New Roman" w:cs="Times New Roman"/>
+          <w:sz w:val="24"/>
+          <w:szCs w:val="24"/>
+        </w:rPr>
+      </w:pPr>
+    </w:p>
+    <w:p>
+      <w:pPr>
+        <w:pStyle w:val="ListParagraph1"/>
+        <w:numPr>
+          <w:ilvl w:val="0"/>
+          <w:numId w:val="8"/>
+        </w:numPr>
         <w:tabs>
           <w:tab w:val="left" w:pos="1080"/>
         </w:tabs>
-        <w:rPr>
-          <w:rFonts w:ascii="Times New Roman" w:hAnsi="Times New Roman" w:cs="Times New Roman"/>
-        </w:rPr>
-      </w:pPr>
+        <w:ind w:left="720"/>
+        <w:rPr>
+          <w:rFonts w:ascii="Times New Roman" w:hAnsi="Times New Roman" w:cs="Times New Roman"/>
+          <w:sz w:val="24"/>
+          <w:szCs w:val="24"/>
+        </w:rPr>
+      </w:pPr>
+      <w:r>
+        <w:rPr>
+          <w:rFonts w:ascii="Times New Roman" w:hAnsi="Times New Roman" w:cs="Times New Roman"/>
+        </w:rPr>
+        <w:t xml:space="preserve">User can reset their password with help of </w:t>
+      </w:r>
+      <w:r>
+        <w:rPr>
+          <w:rFonts w:ascii="Times New Roman" w:hAnsi="Times New Roman" w:cs="Times New Roman"/>
+        </w:rPr>
+        <w:t>Password reset request</w:t>
+      </w:r>
+      <w:r>
+        <w:rPr>
+          <w:rFonts w:ascii="Times New Roman" w:hAnsi="Times New Roman" w:cs="Times New Roman"/>
+        </w:rPr>
+        <w:t xml:space="preserve"> form.</w:t>
+      </w:r>
     </w:p>
     <w:p>
       <w:pPr>
@@ -2889,159 +2754,15 @@
           <w:rFonts w:ascii="Times New Roman" w:hAnsi="Times New Roman" w:cs="Times New Roman"/>
         </w:rPr>
       </w:pPr>
-    </w:p>
-    <w:p>
-      <w:pPr>
-        <w:pStyle w:val="ListParagraph1"/>
-        <w:tabs>
-          <w:tab w:val="left" w:pos="1080"/>
-        </w:tabs>
-        <w:rPr>
-          <w:rFonts w:ascii="Times New Roman" w:hAnsi="Times New Roman" w:cs="Times New Roman"/>
-        </w:rPr>
-      </w:pPr>
-    </w:p>
-    <w:p>
-      <w:pPr>
-        <w:pStyle w:val="ListParagraph1"/>
-        <w:tabs>
-          <w:tab w:val="left" w:pos="1080"/>
-        </w:tabs>
-        <w:rPr>
-          <w:rFonts w:ascii="Times New Roman" w:hAnsi="Times New Roman" w:cs="Times New Roman"/>
-        </w:rPr>
-      </w:pPr>
-    </w:p>
-    <w:p>
-      <w:pPr>
-        <w:pStyle w:val="ListParagraph1"/>
-        <w:tabs>
-          <w:tab w:val="left" w:pos="1080"/>
-        </w:tabs>
-        <w:rPr>
-          <w:rFonts w:ascii="Times New Roman" w:hAnsi="Times New Roman" w:cs="Times New Roman"/>
-        </w:rPr>
-      </w:pPr>
-    </w:p>
-    <w:p>
-      <w:pPr>
-        <w:pStyle w:val="ListParagraph1"/>
-        <w:tabs>
-          <w:tab w:val="left" w:pos="1080"/>
-        </w:tabs>
-        <w:rPr>
-          <w:rFonts w:ascii="Times New Roman" w:hAnsi="Times New Roman" w:cs="Times New Roman"/>
-        </w:rPr>
-      </w:pPr>
-    </w:p>
-    <w:p>
-      <w:pPr>
-        <w:pStyle w:val="ListParagraph1"/>
-        <w:tabs>
-          <w:tab w:val="left" w:pos="1080"/>
-        </w:tabs>
-        <w:rPr>
-          <w:rFonts w:ascii="Times New Roman" w:hAnsi="Times New Roman" w:cs="Times New Roman"/>
-        </w:rPr>
-      </w:pPr>
-    </w:p>
-    <w:p>
-      <w:pPr>
-        <w:pStyle w:val="ListParagraph1"/>
-        <w:tabs>
-          <w:tab w:val="left" w:pos="1080"/>
-        </w:tabs>
-        <w:rPr>
-          <w:rFonts w:ascii="Times New Roman" w:hAnsi="Times New Roman" w:cs="Times New Roman"/>
-        </w:rPr>
-      </w:pPr>
-    </w:p>
-    <w:p>
-      <w:pPr>
-        <w:pStyle w:val="ListParagraph1"/>
-        <w:tabs>
-          <w:tab w:val="left" w:pos="1080"/>
-        </w:tabs>
-        <w:rPr>
-          <w:rFonts w:ascii="Times New Roman" w:hAnsi="Times New Roman" w:cs="Times New Roman"/>
-        </w:rPr>
-      </w:pPr>
-    </w:p>
-    <w:p>
-      <w:pPr>
-        <w:pStyle w:val="ListParagraph1"/>
-        <w:tabs>
-          <w:tab w:val="left" w:pos="1080"/>
-        </w:tabs>
-        <w:rPr>
-          <w:rFonts w:ascii="Times New Roman" w:hAnsi="Times New Roman" w:cs="Times New Roman"/>
-        </w:rPr>
-      </w:pPr>
-    </w:p>
-    <w:p>
-      <w:pPr>
-        <w:pStyle w:val="ListParagraph1"/>
-        <w:tabs>
-          <w:tab w:val="left" w:pos="1080"/>
-        </w:tabs>
-        <w:rPr>
-          <w:rFonts w:ascii="Times New Roman" w:hAnsi="Times New Roman" w:cs="Times New Roman"/>
-        </w:rPr>
-      </w:pPr>
-    </w:p>
-    <w:p>
-      <w:pPr>
-        <w:pStyle w:val="ListParagraph1"/>
-        <w:tabs>
-          <w:tab w:val="left" w:pos="1080"/>
-        </w:tabs>
-        <w:rPr>
-          <w:rFonts w:ascii="Times New Roman" w:hAnsi="Times New Roman" w:cs="Times New Roman"/>
-        </w:rPr>
-      </w:pPr>
-    </w:p>
-    <w:p>
-      <w:pPr>
-        <w:pStyle w:val="ListParagraph1"/>
-        <w:tabs>
-          <w:tab w:val="left" w:pos="1080"/>
-        </w:tabs>
-        <w:rPr>
-          <w:rFonts w:ascii="Times New Roman" w:hAnsi="Times New Roman" w:cs="Times New Roman"/>
-        </w:rPr>
-      </w:pPr>
-    </w:p>
-    <w:p>
-      <w:pPr>
-        <w:pStyle w:val="ListParagraph1"/>
-        <w:numPr>
-          <w:ilvl w:val="0"/>
-          <w:numId w:val="3"/>
-        </w:numPr>
-        <w:rPr>
-          <w:rFonts w:ascii="Times New Roman" w:hAnsi="Times New Roman" w:cs="Times New Roman"/>
-        </w:rPr>
-      </w:pPr>
-      <w:r>
-        <w:rPr>
-          <w:rFonts w:ascii="Times New Roman" w:hAnsi="Times New Roman" w:cs="Times New Roman"/>
-        </w:rPr>
-        <w:t>User can change their profile picture and some details.</w:t>
-      </w:r>
-    </w:p>
-    <w:p>
-      <w:pPr>
-        <w:pStyle w:val="ListParagraph1"/>
-        <w:rPr>
-          <w:rFonts w:ascii="Times New Roman" w:hAnsi="Times New Roman" w:cs="Times New Roman"/>
-        </w:rPr>
-      </w:pPr>
-      <w:r>
+      <w:r>
+        <w:rPr>
+          <w:noProof/>
+        </w:rPr>
         <w:drawing>
-          <wp:inline distT="0" distB="0" distL="0" distR="0" wp14:anchorId="25955DC8" wp14:editId="12483433">
-            <wp:extent cx="8863965" cy="2967355"/>
-            <wp:effectExtent l="0" t="0" r="0" b="4445"/>
-            <wp:docPr id="63" name="Picture 63"/>
+          <wp:inline distT="0" distB="0" distL="0" distR="0" wp14:anchorId="7921B7AA" wp14:editId="2BDC2CE5">
+            <wp:extent cx="8863965" cy="3004185"/>
+            <wp:effectExtent l="0" t="0" r="0" b="5715"/>
+            <wp:docPr id="60" name="Picture 60"/>
             <wp:cNvGraphicFramePr>
               <a:graphicFrameLocks xmlns:a="http://schemas.openxmlformats.org/drawingml/2006/main" noChangeAspect="1"/>
             </wp:cNvGraphicFramePr>
@@ -3061,7 +2782,7 @@
                   <pic:spPr>
                     <a:xfrm>
                       <a:off x="0" y="0"/>
-                      <a:ext cx="8863965" cy="2967355"/>
+                      <a:ext cx="8863965" cy="3004185"/>
                     </a:xfrm>
                     <a:prstGeom prst="rect">
                       <a:avLst/>
@@ -3077,7 +2798,152 @@
     <w:p>
       <w:pPr>
         <w:pStyle w:val="ListParagraph1"/>
-        <w:ind w:left="0"/>
+        <w:tabs>
+          <w:tab w:val="left" w:pos="1080"/>
+        </w:tabs>
+        <w:rPr>
+          <w:rFonts w:ascii="Times New Roman" w:hAnsi="Times New Roman" w:cs="Times New Roman"/>
+        </w:rPr>
+      </w:pPr>
+    </w:p>
+    <w:p>
+      <w:pPr>
+        <w:pStyle w:val="ListParagraph1"/>
+        <w:tabs>
+          <w:tab w:val="left" w:pos="1080"/>
+        </w:tabs>
+        <w:rPr>
+          <w:rFonts w:ascii="Times New Roman" w:hAnsi="Times New Roman" w:cs="Times New Roman"/>
+        </w:rPr>
+      </w:pPr>
+    </w:p>
+    <w:p>
+      <w:pPr>
+        <w:pStyle w:val="ListParagraph1"/>
+        <w:tabs>
+          <w:tab w:val="left" w:pos="1080"/>
+        </w:tabs>
+        <w:rPr>
+          <w:rFonts w:ascii="Times New Roman" w:hAnsi="Times New Roman" w:cs="Times New Roman"/>
+        </w:rPr>
+      </w:pPr>
+    </w:p>
+    <w:p>
+      <w:pPr>
+        <w:pStyle w:val="ListParagraph1"/>
+        <w:tabs>
+          <w:tab w:val="left" w:pos="1080"/>
+        </w:tabs>
+        <w:rPr>
+          <w:rFonts w:ascii="Times New Roman" w:hAnsi="Times New Roman" w:cs="Times New Roman"/>
+        </w:rPr>
+      </w:pPr>
+    </w:p>
+    <w:p>
+      <w:pPr>
+        <w:pStyle w:val="ListParagraph1"/>
+        <w:tabs>
+          <w:tab w:val="left" w:pos="1080"/>
+        </w:tabs>
+        <w:rPr>
+          <w:rFonts w:ascii="Times New Roman" w:hAnsi="Times New Roman" w:cs="Times New Roman"/>
+        </w:rPr>
+      </w:pPr>
+    </w:p>
+    <w:p>
+      <w:pPr>
+        <w:pStyle w:val="ListParagraph1"/>
+        <w:tabs>
+          <w:tab w:val="left" w:pos="1080"/>
+        </w:tabs>
+        <w:rPr>
+          <w:rFonts w:ascii="Times New Roman" w:hAnsi="Times New Roman" w:cs="Times New Roman"/>
+        </w:rPr>
+      </w:pPr>
+    </w:p>
+    <w:p>
+      <w:pPr>
+        <w:pStyle w:val="ListParagraph1"/>
+        <w:tabs>
+          <w:tab w:val="left" w:pos="1080"/>
+        </w:tabs>
+        <w:rPr>
+          <w:rFonts w:ascii="Times New Roman" w:hAnsi="Times New Roman" w:cs="Times New Roman"/>
+        </w:rPr>
+      </w:pPr>
+    </w:p>
+    <w:p>
+      <w:pPr>
+        <w:pStyle w:val="ListParagraph1"/>
+        <w:tabs>
+          <w:tab w:val="left" w:pos="1080"/>
+        </w:tabs>
+        <w:rPr>
+          <w:rFonts w:ascii="Times New Roman" w:hAnsi="Times New Roman" w:cs="Times New Roman"/>
+        </w:rPr>
+      </w:pPr>
+    </w:p>
+    <w:p>
+      <w:pPr>
+        <w:pStyle w:val="ListParagraph1"/>
+        <w:tabs>
+          <w:tab w:val="left" w:pos="1080"/>
+        </w:tabs>
+        <w:rPr>
+          <w:rFonts w:ascii="Times New Roman" w:hAnsi="Times New Roman" w:cs="Times New Roman"/>
+        </w:rPr>
+      </w:pPr>
+    </w:p>
+    <w:p>
+      <w:pPr>
+        <w:pStyle w:val="ListParagraph1"/>
+        <w:tabs>
+          <w:tab w:val="left" w:pos="1080"/>
+        </w:tabs>
+        <w:rPr>
+          <w:rFonts w:ascii="Times New Roman" w:hAnsi="Times New Roman" w:cs="Times New Roman"/>
+        </w:rPr>
+      </w:pPr>
+    </w:p>
+    <w:p>
+      <w:pPr>
+        <w:pStyle w:val="ListParagraph1"/>
+        <w:tabs>
+          <w:tab w:val="left" w:pos="1080"/>
+        </w:tabs>
+        <w:rPr>
+          <w:rFonts w:ascii="Times New Roman" w:hAnsi="Times New Roman" w:cs="Times New Roman"/>
+        </w:rPr>
+      </w:pPr>
+    </w:p>
+    <w:p>
+      <w:pPr>
+        <w:pStyle w:val="ListParagraph1"/>
+        <w:tabs>
+          <w:tab w:val="left" w:pos="1080"/>
+        </w:tabs>
+        <w:rPr>
+          <w:rFonts w:ascii="Times New Roman" w:hAnsi="Times New Roman" w:cs="Times New Roman"/>
+        </w:rPr>
+      </w:pPr>
+    </w:p>
+    <w:p>
+      <w:pPr>
+        <w:pStyle w:val="ListParagraph1"/>
+        <w:tabs>
+          <w:tab w:val="left" w:pos="1080"/>
+        </w:tabs>
+        <w:rPr>
+          <w:rFonts w:ascii="Times New Roman" w:hAnsi="Times New Roman" w:cs="Times New Roman"/>
+        </w:rPr>
+      </w:pPr>
+    </w:p>
+    <w:p>
+      <w:pPr>
+        <w:pStyle w:val="ListParagraph1"/>
+        <w:tabs>
+          <w:tab w:val="left" w:pos="1080"/>
+        </w:tabs>
         <w:rPr>
           <w:rFonts w:ascii="Times New Roman" w:hAnsi="Times New Roman" w:cs="Times New Roman"/>
         </w:rPr>
@@ -3088,7 +2954,7 @@
         <w:pStyle w:val="ListParagraph1"/>
         <w:numPr>
           <w:ilvl w:val="0"/>
-          <w:numId w:val="8"/>
+          <w:numId w:val="3"/>
         </w:numPr>
         <w:rPr>
           <w:rFonts w:ascii="Times New Roman" w:hAnsi="Times New Roman" w:cs="Times New Roman"/>
@@ -3098,23 +2964,22 @@
         <w:rPr>
           <w:rFonts w:ascii="Times New Roman" w:hAnsi="Times New Roman" w:cs="Times New Roman"/>
         </w:rPr>
-        <w:t>User can logout through hamburger menu or by clicking on the profile image and selecting logout.</w:t>
-      </w:r>
-    </w:p>
-    <w:p>
-      <w:pPr>
-        <w:pStyle w:val="ListParagraph1"/>
-        <w:ind w:left="1440"/>
+        <w:t>User can change their profile picture and some details.</w:t>
+      </w:r>
+    </w:p>
+    <w:p>
+      <w:pPr>
+        <w:pStyle w:val="ListParagraph1"/>
         <w:rPr>
           <w:rFonts w:ascii="Times New Roman" w:hAnsi="Times New Roman" w:cs="Times New Roman"/>
         </w:rPr>
       </w:pPr>
       <w:r>
         <w:drawing>
-          <wp:inline distT="0" distB="0" distL="0" distR="0" wp14:anchorId="76B28467" wp14:editId="398E6605">
-            <wp:extent cx="1781175" cy="1533525"/>
-            <wp:effectExtent l="0" t="0" r="9525" b="9525"/>
-            <wp:docPr id="64" name="Picture 64"/>
+          <wp:inline distT="0" distB="0" distL="0" distR="0" wp14:anchorId="6EE90FF0" wp14:editId="3E85AC9B">
+            <wp:extent cx="8863965" cy="2170430"/>
+            <wp:effectExtent l="0" t="0" r="0" b="1270"/>
+            <wp:docPr id="7" name="Picture 7"/>
             <wp:cNvGraphicFramePr>
               <a:graphicFrameLocks xmlns:a="http://schemas.openxmlformats.org/drawingml/2006/main" noChangeAspect="1"/>
             </wp:cNvGraphicFramePr>
@@ -3134,7 +2999,7 @@
                   <pic:spPr>
                     <a:xfrm>
                       <a:off x="0" y="0"/>
-                      <a:ext cx="1781175" cy="1533525"/>
+                      <a:ext cx="8863965" cy="2170430"/>
                     </a:xfrm>
                     <a:prstGeom prst="rect">
                       <a:avLst/>
@@ -3150,18 +3015,44 @@
     <w:p>
       <w:pPr>
         <w:pStyle w:val="ListParagraph1"/>
+        <w:ind w:left="0"/>
+        <w:rPr>
+          <w:rFonts w:ascii="Times New Roman" w:hAnsi="Times New Roman" w:cs="Times New Roman"/>
+        </w:rPr>
+      </w:pPr>
+    </w:p>
+    <w:p>
+      <w:pPr>
+        <w:pStyle w:val="ListParagraph1"/>
+        <w:numPr>
+          <w:ilvl w:val="0"/>
+          <w:numId w:val="8"/>
+        </w:numPr>
+        <w:rPr>
+          <w:rFonts w:ascii="Times New Roman" w:hAnsi="Times New Roman" w:cs="Times New Roman"/>
+        </w:rPr>
+      </w:pPr>
+      <w:r>
+        <w:rPr>
+          <w:rFonts w:ascii="Times New Roman" w:hAnsi="Times New Roman" w:cs="Times New Roman"/>
+        </w:rPr>
+        <w:t>User can logout through hamburger menu or by clicking on the profile image and selecting logout.</w:t>
+      </w:r>
+    </w:p>
+    <w:p>
+      <w:pPr>
+        <w:pStyle w:val="ListParagraph1"/>
         <w:ind w:left="1440"/>
         <w:rPr>
           <w:rFonts w:ascii="Times New Roman" w:hAnsi="Times New Roman" w:cs="Times New Roman"/>
         </w:rPr>
       </w:pPr>
       <w:r>
-        <w:lastRenderedPageBreak/>
         <w:drawing>
-          <wp:inline distT="0" distB="0" distL="0" distR="0" wp14:anchorId="515885E3" wp14:editId="4C153034">
-            <wp:extent cx="5295900" cy="4943475"/>
+          <wp:inline distT="0" distB="0" distL="0" distR="0" wp14:anchorId="01BFE9BF" wp14:editId="3A770653">
+            <wp:extent cx="4171950" cy="1704975"/>
             <wp:effectExtent l="0" t="0" r="0" b="9525"/>
-            <wp:docPr id="65" name="Picture 65"/>
+            <wp:docPr id="8" name="Picture 8"/>
             <wp:cNvGraphicFramePr>
               <a:graphicFrameLocks xmlns:a="http://schemas.openxmlformats.org/drawingml/2006/main" noChangeAspect="1"/>
             </wp:cNvGraphicFramePr>
@@ -3181,7 +3072,7 @@
                   <pic:spPr>
                     <a:xfrm>
                       <a:off x="0" y="0"/>
-                      <a:ext cx="5295900" cy="4943475"/>
+                      <a:ext cx="4171950" cy="1704975"/>
                     </a:xfrm>
                     <a:prstGeom prst="rect">
                       <a:avLst/>
@@ -3197,89 +3088,21 @@
     <w:p>
       <w:pPr>
         <w:pStyle w:val="ListParagraph1"/>
-        <w:ind w:left="0"/>
-        <w:rPr>
-          <w:rFonts w:ascii="Times New Roman" w:hAnsi="Times New Roman" w:cs="Times New Roman"/>
-        </w:rPr>
-      </w:pPr>
-    </w:p>
-    <w:p>
-      <w:pPr>
-        <w:pStyle w:val="ListParagraph1"/>
-        <w:tabs>
-          <w:tab w:val="left" w:pos="1080"/>
-        </w:tabs>
-        <w:rPr>
-          <w:rFonts w:ascii="Times New Roman" w:hAnsi="Times New Roman" w:cs="Times New Roman"/>
-          <w:sz w:val="24"/>
-          <w:szCs w:val="24"/>
-        </w:rPr>
-      </w:pPr>
-    </w:p>
-    <w:p>
-      <w:pPr>
-        <w:pStyle w:val="Heading2"/>
-        <w:rPr>
-          <w:rFonts w:ascii="Times New Roman" w:hAnsi="Times New Roman" w:cs="Times New Roman"/>
-          <w:b/>
-        </w:rPr>
-      </w:pPr>
-      <w:r>
-        <w:rPr>
-          <w:rFonts w:ascii="Times New Roman" w:hAnsi="Times New Roman" w:cs="Times New Roman"/>
-          <w:b/>
+        <w:ind w:left="1440"/>
+        <w:rPr>
+          <w:rFonts w:ascii="Times New Roman" w:hAnsi="Times New Roman" w:cs="Times New Roman"/>
+        </w:rPr>
+      </w:pPr>
+      <w:r>
+        <w:rPr>
+          <w:noProof/>
         </w:rPr>
         <w:lastRenderedPageBreak/>
-        <w:t>Trader User Guide</w:t>
-      </w:r>
-    </w:p>
-    <w:p>
-      <w:pPr>
-        <w:pStyle w:val="ListParagraph1"/>
-        <w:numPr>
-          <w:ilvl w:val="0"/>
-          <w:numId w:val="3"/>
-        </w:numPr>
-        <w:rPr>
-          <w:rFonts w:ascii="Times New Roman" w:hAnsi="Times New Roman" w:cs="Times New Roman"/>
-        </w:rPr>
-      </w:pPr>
-      <w:r>
-        <w:rPr>
-          <w:rFonts w:ascii="Times New Roman" w:hAnsi="Times New Roman" w:cs="Times New Roman"/>
-        </w:rPr>
-        <w:t xml:space="preserve">Trader can </w:t>
-      </w:r>
-      <w:r>
-        <w:rPr>
-          <w:rFonts w:ascii="Times New Roman" w:hAnsi="Times New Roman" w:cs="Times New Roman"/>
-        </w:rPr>
-        <w:t xml:space="preserve">register through register account button </w:t>
-      </w:r>
-      <w:r>
-        <w:rPr>
-          <w:rFonts w:ascii="Times New Roman" w:hAnsi="Times New Roman" w:cs="Times New Roman"/>
-        </w:rPr>
-        <w:t>and choosing the trader in register as option.</w:t>
-      </w:r>
-    </w:p>
-    <w:p>
-      <w:pPr>
-        <w:pStyle w:val="ListParagraph1"/>
-        <w:rPr>
-          <w:rFonts w:ascii="Times New Roman" w:hAnsi="Times New Roman" w:cs="Times New Roman"/>
-        </w:rPr>
-      </w:pPr>
-      <w:r>
-        <w:rPr>
-          <w:rFonts w:ascii="Times New Roman" w:hAnsi="Times New Roman" w:cs="Times New Roman"/>
-          <w:noProof/>
-        </w:rPr>
         <w:drawing>
-          <wp:inline distT="0" distB="0" distL="0" distR="0" wp14:anchorId="64F3B183" wp14:editId="73EDD012">
-            <wp:extent cx="5715000" cy="4581525"/>
+          <wp:inline distT="0" distB="0" distL="0" distR="0" wp14:anchorId="515885E3" wp14:editId="4C153034">
+            <wp:extent cx="5295900" cy="4943475"/>
             <wp:effectExtent l="0" t="0" r="0" b="9525"/>
-            <wp:docPr id="14" name="Picture 14"/>
+            <wp:docPr id="65" name="Picture 65"/>
             <wp:cNvGraphicFramePr>
               <a:graphicFrameLocks xmlns:a="http://schemas.openxmlformats.org/drawingml/2006/main" noChangeAspect="1"/>
             </wp:cNvGraphicFramePr>
@@ -3299,6 +3122,124 @@
                   <pic:spPr>
                     <a:xfrm>
                       <a:off x="0" y="0"/>
+                      <a:ext cx="5295900" cy="4943475"/>
+                    </a:xfrm>
+                    <a:prstGeom prst="rect">
+                      <a:avLst/>
+                    </a:prstGeom>
+                  </pic:spPr>
+                </pic:pic>
+              </a:graphicData>
+            </a:graphic>
+          </wp:inline>
+        </w:drawing>
+      </w:r>
+    </w:p>
+    <w:p>
+      <w:pPr>
+        <w:pStyle w:val="ListParagraph1"/>
+        <w:ind w:left="0"/>
+        <w:rPr>
+          <w:rFonts w:ascii="Times New Roman" w:hAnsi="Times New Roman" w:cs="Times New Roman"/>
+        </w:rPr>
+      </w:pPr>
+    </w:p>
+    <w:p>
+      <w:pPr>
+        <w:pStyle w:val="ListParagraph1"/>
+        <w:tabs>
+          <w:tab w:val="left" w:pos="1080"/>
+        </w:tabs>
+        <w:rPr>
+          <w:rFonts w:ascii="Times New Roman" w:hAnsi="Times New Roman" w:cs="Times New Roman"/>
+          <w:sz w:val="24"/>
+          <w:szCs w:val="24"/>
+        </w:rPr>
+      </w:pPr>
+    </w:p>
+    <w:p>
+      <w:pPr>
+        <w:pStyle w:val="Heading2"/>
+        <w:rPr>
+          <w:rFonts w:ascii="Times New Roman" w:hAnsi="Times New Roman" w:cs="Times New Roman"/>
+          <w:b/>
+        </w:rPr>
+      </w:pPr>
+      <w:r>
+        <w:rPr>
+          <w:rFonts w:ascii="Times New Roman" w:hAnsi="Times New Roman" w:cs="Times New Roman"/>
+          <w:b/>
+        </w:rPr>
+        <w:lastRenderedPageBreak/>
+        <w:t>Trader User Guide</w:t>
+      </w:r>
+    </w:p>
+    <w:p>
+      <w:pPr>
+        <w:pStyle w:val="ListParagraph1"/>
+        <w:numPr>
+          <w:ilvl w:val="0"/>
+          <w:numId w:val="3"/>
+        </w:numPr>
+        <w:rPr>
+          <w:rFonts w:ascii="Times New Roman" w:hAnsi="Times New Roman" w:cs="Times New Roman"/>
+        </w:rPr>
+      </w:pPr>
+      <w:r>
+        <w:rPr>
+          <w:rFonts w:ascii="Times New Roman" w:hAnsi="Times New Roman" w:cs="Times New Roman"/>
+        </w:rPr>
+        <w:t xml:space="preserve">Trader can </w:t>
+      </w:r>
+      <w:r>
+        <w:rPr>
+          <w:rFonts w:ascii="Times New Roman" w:hAnsi="Times New Roman" w:cs="Times New Roman"/>
+        </w:rPr>
+        <w:t xml:space="preserve">register through register account button </w:t>
+      </w:r>
+      <w:r>
+        <w:rPr>
+          <w:rFonts w:ascii="Times New Roman" w:hAnsi="Times New Roman" w:cs="Times New Roman"/>
+        </w:rPr>
+        <w:t>and choosing the trader in register as option.</w:t>
+      </w:r>
+    </w:p>
+    <w:p>
+      <w:pPr>
+        <w:pStyle w:val="ListParagraph1"/>
+        <w:rPr>
+          <w:rFonts w:ascii="Times New Roman" w:hAnsi="Times New Roman" w:cs="Times New Roman"/>
+        </w:rPr>
+      </w:pPr>
+      <w:r>
+        <w:rPr>
+          <w:rFonts w:ascii="Times New Roman" w:hAnsi="Times New Roman" w:cs="Times New Roman"/>
+          <w:noProof/>
+        </w:rPr>
+        <w:drawing>
+          <wp:inline distT="0" distB="0" distL="0" distR="0" wp14:anchorId="64F3B183" wp14:editId="73EDD012">
+            <wp:extent cx="5715000" cy="4581525"/>
+            <wp:effectExtent l="0" t="0" r="0" b="9525"/>
+            <wp:docPr id="14" name="Picture 14"/>
+            <wp:cNvGraphicFramePr>
+              <a:graphicFrameLocks xmlns:a="http://schemas.openxmlformats.org/drawingml/2006/main" noChangeAspect="1"/>
+            </wp:cNvGraphicFramePr>
+            <a:graphic xmlns:a="http://schemas.openxmlformats.org/drawingml/2006/main">
+              <a:graphicData uri="http://schemas.openxmlformats.org/drawingml/2006/picture">
+                <pic:pic xmlns:pic="http://schemas.openxmlformats.org/drawingml/2006/picture">
+                  <pic:nvPicPr>
+                    <pic:cNvPr id="1" name=""/>
+                    <pic:cNvPicPr/>
+                  </pic:nvPicPr>
+                  <pic:blipFill>
+                    <a:blip r:embed="rId38"/>
+                    <a:stretch>
+                      <a:fillRect/>
+                    </a:stretch>
+                  </pic:blipFill>
+                  <pic:spPr>
+                    <a:xfrm>
+                      <a:off x="0" y="0"/>
                       <a:ext cx="5715249" cy="4581725"/>
                     </a:xfrm>
                     <a:prstGeom prst="rect">
@@ -3428,7 +3369,7 @@
                     </pic:cNvPicPr>
                   </pic:nvPicPr>
                   <pic:blipFill>
-                    <a:blip r:embed="rId38">
+                    <a:blip r:embed="rId39">
                       <a:extLst>
                         <a:ext uri="{28A0092B-C50C-407E-A947-70E740481C1C}">
                           <a14:useLocalDpi xmlns:a14="http://schemas.microsoft.com/office/drawing/2010/main" val="0"/>
@@ -3619,7 +3560,7 @@
                     </pic:cNvPicPr>
                   </pic:nvPicPr>
                   <pic:blipFill>
-                    <a:blip r:embed="rId39">
+                    <a:blip r:embed="rId40">
                       <a:extLst>
                         <a:ext uri="{28A0092B-C50C-407E-A947-70E740481C1C}">
                           <a14:useLocalDpi xmlns:a14="http://schemas.microsoft.com/office/drawing/2010/main" val="0"/>
@@ -3765,7 +3706,7 @@
                     <pic:cNvPicPr/>
                   </pic:nvPicPr>
                   <pic:blipFill>
-                    <a:blip r:embed="rId40">
+                    <a:blip r:embed="rId41">
                       <a:extLst>
                         <a:ext uri="{28A0092B-C50C-407E-A947-70E740481C1C}">
                           <a14:useLocalDpi xmlns:a14="http://schemas.microsoft.com/office/drawing/2010/main" val="0"/>
@@ -3945,7 +3886,7 @@
                     <pic:cNvPicPr/>
                   </pic:nvPicPr>
                   <pic:blipFill>
-                    <a:blip r:embed="rId41">
+                    <a:blip r:embed="rId42">
                       <a:extLst>
                         <a:ext uri="{28A0092B-C50C-407E-A947-70E740481C1C}">
                           <a14:useLocalDpi xmlns:a14="http://schemas.microsoft.com/office/drawing/2010/main" val="0"/>
@@ -4105,7 +4046,7 @@
                     <pic:cNvPicPr/>
                   </pic:nvPicPr>
                   <pic:blipFill>
-                    <a:blip r:embed="rId42"/>
+                    <a:blip r:embed="rId43"/>
                     <a:stretch>
                       <a:fillRect/>
                     </a:stretch>
@@ -4162,7 +4103,7 @@
                     <pic:cNvPicPr/>
                   </pic:nvPicPr>
                   <pic:blipFill>
-                    <a:blip r:embed="rId43"/>
+                    <a:blip r:embed="rId44"/>
                     <a:stretch>
                       <a:fillRect/>
                     </a:stretch>
@@ -4312,7 +4253,7 @@
                     <pic:cNvPicPr/>
                   </pic:nvPicPr>
                   <pic:blipFill>
-                    <a:blip r:embed="rId44">
+                    <a:blip r:embed="rId45">
                       <a:extLst>
                         <a:ext uri="{28A0092B-C50C-407E-A947-70E740481C1C}">
                           <a14:useLocalDpi xmlns:a14="http://schemas.microsoft.com/office/drawing/2010/main" val="0"/>
@@ -4489,7 +4430,7 @@
                     </pic:cNvPicPr>
                   </pic:nvPicPr>
                   <pic:blipFill>
-                    <a:blip r:embed="rId45">
+                    <a:blip r:embed="rId46">
                       <a:extLst>
                         <a:ext uri="{28A0092B-C50C-407E-A947-70E740481C1C}">
                           <a14:useLocalDpi xmlns:a14="http://schemas.microsoft.com/office/drawing/2010/main" val="0"/>
@@ -4586,7 +4527,7 @@
                     <pic:cNvPicPr/>
                   </pic:nvPicPr>
                   <pic:blipFill>
-                    <a:blip r:embed="rId46"/>
+                    <a:blip r:embed="rId47"/>
                     <a:stretch>
                       <a:fillRect/>
                     </a:stretch>
@@ -4663,109 +4604,6 @@
             <wp:extent cx="8863965" cy="2463800"/>
             <wp:effectExtent l="0" t="0" r="0" b="0"/>
             <wp:docPr id="28" name="Picture 28"/>
-            <wp:cNvGraphicFramePr>
-              <a:graphicFrameLocks xmlns:a="http://schemas.openxmlformats.org/drawingml/2006/main" noChangeAspect="1"/>
-            </wp:cNvGraphicFramePr>
-            <a:graphic xmlns:a="http://schemas.openxmlformats.org/drawingml/2006/main">
-              <a:graphicData uri="http://schemas.openxmlformats.org/drawingml/2006/picture">
-                <pic:pic xmlns:pic="http://schemas.openxmlformats.org/drawingml/2006/picture">
-                  <pic:nvPicPr>
-                    <pic:cNvPr id="1" name=""/>
-                    <pic:cNvPicPr/>
-                  </pic:nvPicPr>
-                  <pic:blipFill>
-                    <a:blip r:embed="rId47"/>
-                    <a:stretch>
-                      <a:fillRect/>
-                    </a:stretch>
-                  </pic:blipFill>
-                  <pic:spPr>
-                    <a:xfrm>
-                      <a:off x="0" y="0"/>
-                      <a:ext cx="8863965" cy="2463800"/>
-                    </a:xfrm>
-                    <a:prstGeom prst="rect">
-                      <a:avLst/>
-                    </a:prstGeom>
-                  </pic:spPr>
-                </pic:pic>
-              </a:graphicData>
-            </a:graphic>
-          </wp:inline>
-        </w:drawing>
-      </w:r>
-    </w:p>
-    <w:p>
-      <w:pPr>
-        <w:pStyle w:val="ListParagraph1"/>
-        <w:rPr>
-          <w:rFonts w:ascii="Times New Roman" w:hAnsi="Times New Roman" w:cs="Times New Roman"/>
-        </w:rPr>
-      </w:pPr>
-    </w:p>
-    <w:p>
-      <w:pPr>
-        <w:pStyle w:val="ListParagraph1"/>
-        <w:rPr>
-          <w:rFonts w:ascii="Times New Roman" w:hAnsi="Times New Roman" w:cs="Times New Roman"/>
-        </w:rPr>
-      </w:pPr>
-    </w:p>
-    <w:p>
-      <w:pPr>
-        <w:pStyle w:val="ListParagraph1"/>
-        <w:rPr>
-          <w:rFonts w:ascii="Times New Roman" w:hAnsi="Times New Roman" w:cs="Times New Roman"/>
-        </w:rPr>
-      </w:pPr>
-      <w:bookmarkStart w:id="1" w:name="_Hlk9214804"/>
-    </w:p>
-    <w:p>
-      <w:pPr>
-        <w:pStyle w:val="ListParagraph1"/>
-        <w:numPr>
-          <w:ilvl w:val="0"/>
-          <w:numId w:val="4"/>
-        </w:numPr>
-        <w:rPr>
-          <w:rFonts w:ascii="Times New Roman" w:hAnsi="Times New Roman" w:cs="Times New Roman"/>
-        </w:rPr>
-      </w:pPr>
-      <w:r>
-        <w:rPr>
-          <w:rFonts w:ascii="Times New Roman" w:hAnsi="Times New Roman" w:cs="Times New Roman"/>
-        </w:rPr>
-        <w:t>Admin</w:t>
-      </w:r>
-      <w:r>
-        <w:rPr>
-          <w:rFonts w:ascii="Times New Roman" w:hAnsi="Times New Roman" w:cs="Times New Roman"/>
-        </w:rPr>
-        <w:t xml:space="preserve"> needs to click the edit image to change the status of traders</w:t>
-      </w:r>
-      <w:r>
-        <w:rPr>
-          <w:rFonts w:ascii="Times New Roman" w:hAnsi="Times New Roman" w:cs="Times New Roman"/>
-        </w:rPr>
-        <w:t>.</w:t>
-      </w:r>
-    </w:p>
-    <w:p>
-      <w:pPr>
-        <w:pStyle w:val="ListParagraph1"/>
-        <w:rPr>
-          <w:rFonts w:ascii="Times New Roman" w:hAnsi="Times New Roman" w:cs="Times New Roman"/>
-        </w:rPr>
-      </w:pPr>
-      <w:r>
-        <w:rPr>
-          <w:noProof/>
-        </w:rPr>
-        <w:drawing>
-          <wp:inline distT="0" distB="0" distL="0" distR="0" wp14:anchorId="12635ADA" wp14:editId="08A124C1">
-            <wp:extent cx="1123950" cy="685800"/>
-            <wp:effectExtent l="0" t="0" r="0" b="0"/>
-            <wp:docPr id="69" name="Picture 69"/>
             <wp:cNvGraphicFramePr>
               <a:graphicFrameLocks xmlns:a="http://schemas.openxmlformats.org/drawingml/2006/main" noChangeAspect="1"/>
             </wp:cNvGraphicFramePr>
@@ -4785,7 +4623,7 @@
                   <pic:spPr>
                     <a:xfrm>
                       <a:off x="0" y="0"/>
-                      <a:ext cx="1123950" cy="685800"/>
+                      <a:ext cx="8863965" cy="2463800"/>
                     </a:xfrm>
                     <a:prstGeom prst="rect">
                       <a:avLst/>
@@ -4809,11 +4647,27 @@
     <w:p>
       <w:pPr>
         <w:pStyle w:val="ListParagraph1"/>
+        <w:rPr>
+          <w:rFonts w:ascii="Times New Roman" w:hAnsi="Times New Roman" w:cs="Times New Roman"/>
+        </w:rPr>
+      </w:pPr>
+    </w:p>
+    <w:p>
+      <w:pPr>
+        <w:pStyle w:val="ListParagraph1"/>
+        <w:rPr>
+          <w:rFonts w:ascii="Times New Roman" w:hAnsi="Times New Roman" w:cs="Times New Roman"/>
+        </w:rPr>
+      </w:pPr>
+      <w:bookmarkStart w:id="1" w:name="_Hlk9214804"/>
+    </w:p>
+    <w:p>
+      <w:pPr>
+        <w:pStyle w:val="ListParagraph1"/>
         <w:numPr>
           <w:ilvl w:val="0"/>
           <w:numId w:val="4"/>
         </w:numPr>
-        <w:spacing w:before="240"/>
         <w:rPr>
           <w:rFonts w:ascii="Times New Roman" w:hAnsi="Times New Roman" w:cs="Times New Roman"/>
         </w:rPr>
@@ -4828,34 +4682,14 @@
         <w:rPr>
           <w:rFonts w:ascii="Times New Roman" w:hAnsi="Times New Roman" w:cs="Times New Roman"/>
         </w:rPr>
-        <w:t xml:space="preserve"> can c</w:t>
-      </w:r>
-      <w:r>
-        <w:rPr>
-          <w:rFonts w:ascii="Times New Roman" w:hAnsi="Times New Roman" w:cs="Times New Roman"/>
-        </w:rPr>
-        <w:t xml:space="preserve">hange status by changing the status </w:t>
-      </w:r>
-      <w:r>
-        <w:rPr>
-          <w:rFonts w:ascii="Times New Roman" w:hAnsi="Times New Roman" w:cs="Times New Roman"/>
-        </w:rPr>
-        <w:t>0</w:t>
-      </w:r>
-      <w:r>
-        <w:rPr>
-          <w:rFonts w:ascii="Times New Roman" w:hAnsi="Times New Roman" w:cs="Times New Roman"/>
-        </w:rPr>
-        <w:t xml:space="preserve">. </w:t>
-      </w:r>
-    </w:p>
-    <w:p>
-      <w:pPr>
-        <w:pStyle w:val="ListParagraph1"/>
-        <w:rPr>
-          <w:rFonts w:ascii="Times New Roman" w:hAnsi="Times New Roman" w:cs="Times New Roman"/>
-        </w:rPr>
-      </w:pPr>
+        <w:t xml:space="preserve"> needs to click the edit image to change the status of traders</w:t>
+      </w:r>
+      <w:r>
+        <w:rPr>
+          <w:rFonts w:ascii="Times New Roman" w:hAnsi="Times New Roman" w:cs="Times New Roman"/>
+        </w:rPr>
+        <w:t>.</w:t>
+      </w:r>
     </w:p>
     <w:p>
       <w:pPr>
@@ -4869,10 +4703,10 @@
           <w:noProof/>
         </w:rPr>
         <w:drawing>
-          <wp:inline distT="0" distB="0" distL="0" distR="0" wp14:anchorId="290BC580" wp14:editId="43A47A9E">
-            <wp:extent cx="1181100" cy="600075"/>
-            <wp:effectExtent l="0" t="0" r="0" b="9525"/>
-            <wp:docPr id="70" name="Picture 70"/>
+          <wp:inline distT="0" distB="0" distL="0" distR="0" wp14:anchorId="12635ADA" wp14:editId="08A124C1">
+            <wp:extent cx="1123950" cy="685800"/>
+            <wp:effectExtent l="0" t="0" r="0" b="0"/>
+            <wp:docPr id="69" name="Picture 69"/>
             <wp:cNvGraphicFramePr>
               <a:graphicFrameLocks xmlns:a="http://schemas.openxmlformats.org/drawingml/2006/main" noChangeAspect="1"/>
             </wp:cNvGraphicFramePr>
@@ -4892,6 +4726,113 @@
                   <pic:spPr>
                     <a:xfrm>
                       <a:off x="0" y="0"/>
+                      <a:ext cx="1123950" cy="685800"/>
+                    </a:xfrm>
+                    <a:prstGeom prst="rect">
+                      <a:avLst/>
+                    </a:prstGeom>
+                  </pic:spPr>
+                </pic:pic>
+              </a:graphicData>
+            </a:graphic>
+          </wp:inline>
+        </w:drawing>
+      </w:r>
+    </w:p>
+    <w:p>
+      <w:pPr>
+        <w:pStyle w:val="ListParagraph1"/>
+        <w:rPr>
+          <w:rFonts w:ascii="Times New Roman" w:hAnsi="Times New Roman" w:cs="Times New Roman"/>
+        </w:rPr>
+      </w:pPr>
+    </w:p>
+    <w:p>
+      <w:pPr>
+        <w:pStyle w:val="ListParagraph1"/>
+        <w:numPr>
+          <w:ilvl w:val="0"/>
+          <w:numId w:val="4"/>
+        </w:numPr>
+        <w:spacing w:before="240"/>
+        <w:rPr>
+          <w:rFonts w:ascii="Times New Roman" w:hAnsi="Times New Roman" w:cs="Times New Roman"/>
+        </w:rPr>
+      </w:pPr>
+      <w:r>
+        <w:rPr>
+          <w:rFonts w:ascii="Times New Roman" w:hAnsi="Times New Roman" w:cs="Times New Roman"/>
+        </w:rPr>
+        <w:t>Admin</w:t>
+      </w:r>
+      <w:r>
+        <w:rPr>
+          <w:rFonts w:ascii="Times New Roman" w:hAnsi="Times New Roman" w:cs="Times New Roman"/>
+        </w:rPr>
+        <w:t xml:space="preserve"> can c</w:t>
+      </w:r>
+      <w:r>
+        <w:rPr>
+          <w:rFonts w:ascii="Times New Roman" w:hAnsi="Times New Roman" w:cs="Times New Roman"/>
+        </w:rPr>
+        <w:t xml:space="preserve">hange status by changing the status </w:t>
+      </w:r>
+      <w:r>
+        <w:rPr>
+          <w:rFonts w:ascii="Times New Roman" w:hAnsi="Times New Roman" w:cs="Times New Roman"/>
+        </w:rPr>
+        <w:t>0</w:t>
+      </w:r>
+      <w:r>
+        <w:rPr>
+          <w:rFonts w:ascii="Times New Roman" w:hAnsi="Times New Roman" w:cs="Times New Roman"/>
+        </w:rPr>
+        <w:t xml:space="preserve">. </w:t>
+      </w:r>
+    </w:p>
+    <w:p>
+      <w:pPr>
+        <w:pStyle w:val="ListParagraph1"/>
+        <w:rPr>
+          <w:rFonts w:ascii="Times New Roman" w:hAnsi="Times New Roman" w:cs="Times New Roman"/>
+        </w:rPr>
+      </w:pPr>
+    </w:p>
+    <w:p>
+      <w:pPr>
+        <w:pStyle w:val="ListParagraph1"/>
+        <w:rPr>
+          <w:rFonts w:ascii="Times New Roman" w:hAnsi="Times New Roman" w:cs="Times New Roman"/>
+        </w:rPr>
+      </w:pPr>
+      <w:r>
+        <w:rPr>
+          <w:noProof/>
+        </w:rPr>
+        <w:drawing>
+          <wp:inline distT="0" distB="0" distL="0" distR="0" wp14:anchorId="290BC580" wp14:editId="43A47A9E">
+            <wp:extent cx="1181100" cy="600075"/>
+            <wp:effectExtent l="0" t="0" r="0" b="9525"/>
+            <wp:docPr id="70" name="Picture 70"/>
+            <wp:cNvGraphicFramePr>
+              <a:graphicFrameLocks xmlns:a="http://schemas.openxmlformats.org/drawingml/2006/main" noChangeAspect="1"/>
+            </wp:cNvGraphicFramePr>
+            <a:graphic xmlns:a="http://schemas.openxmlformats.org/drawingml/2006/main">
+              <a:graphicData uri="http://schemas.openxmlformats.org/drawingml/2006/picture">
+                <pic:pic xmlns:pic="http://schemas.openxmlformats.org/drawingml/2006/picture">
+                  <pic:nvPicPr>
+                    <pic:cNvPr id="1" name=""/>
+                    <pic:cNvPicPr/>
+                  </pic:nvPicPr>
+                  <pic:blipFill>
+                    <a:blip r:embed="rId50"/>
+                    <a:stretch>
+                      <a:fillRect/>
+                    </a:stretch>
+                  </pic:blipFill>
+                  <pic:spPr>
+                    <a:xfrm>
+                      <a:off x="0" y="0"/>
                       <a:ext cx="1181100" cy="600075"/>
                     </a:xfrm>
                     <a:prstGeom prst="rect">
@@ -5020,7 +4961,7 @@
                     </pic:cNvPicPr>
                   </pic:nvPicPr>
                   <pic:blipFill>
-                    <a:blip r:embed="rId50">
+                    <a:blip r:embed="rId51">
                       <a:extLst>
                         <a:ext uri="{28A0092B-C50C-407E-A947-70E740481C1C}">
                           <a14:useLocalDpi xmlns:a14="http://schemas.microsoft.com/office/drawing/2010/main" val="0"/>
@@ -5197,7 +5138,7 @@
                     <pic:cNvPicPr/>
                   </pic:nvPicPr>
                   <pic:blipFill>
-                    <a:blip r:embed="rId51"/>
+                    <a:blip r:embed="rId52"/>
                     <a:stretch>
                       <a:fillRect/>
                     </a:stretch>
@@ -5293,7 +5234,7 @@
                     <pic:cNvPicPr/>
                   </pic:nvPicPr>
                   <pic:blipFill>
-                    <a:blip r:embed="rId52"/>
+                    <a:blip r:embed="rId53"/>
                     <a:stretch>
                       <a:fillRect/>
                     </a:stretch>
@@ -5489,8 +5430,8 @@
             <v:path o:extrusionok="f" gradientshapeok="t" o:connecttype="rect"/>
             <o:lock v:ext="edit" aspectratio="t"/>
           </v:shapetype>
-          <v:shape id="_x0000_i1026" type="#_x0000_t75" style="width:697.5pt;height:327pt">
-            <v:imagedata r:id="rId53" o:title="admin3"/>
+          <v:shape id="_x0000_i1025" type="#_x0000_t75" style="width:697.5pt;height:327pt">
+            <v:imagedata r:id="rId54" o:title="admin3"/>
           </v:shape>
         </w:pict>
       </w:r>
@@ -5580,7 +5521,7 @@
                     <pic:cNvPicPr/>
                   </pic:nvPicPr>
                   <pic:blipFill>
-                    <a:blip r:embed="rId54">
+                    <a:blip r:embed="rId55">
                       <a:extLst>
                         <a:ext uri="{28A0092B-C50C-407E-A947-70E740481C1C}">
                           <a14:useLocalDpi xmlns:a14="http://schemas.microsoft.com/office/drawing/2010/main" val="0"/>
@@ -5743,7 +5684,7 @@
                     <pic:cNvPicPr/>
                   </pic:nvPicPr>
                   <pic:blipFill>
-                    <a:blip r:embed="rId55"/>
+                    <a:blip r:embed="rId56"/>
                     <a:stretch>
                       <a:fillRect/>
                     </a:stretch>
@@ -5792,7 +5733,7 @@
                     <pic:cNvPicPr/>
                   </pic:nvPicPr>
                   <pic:blipFill>
-                    <a:blip r:embed="rId56"/>
+                    <a:blip r:embed="rId57"/>
                     <a:stretch>
                       <a:fillRect/>
                     </a:stretch>
@@ -5862,7 +5803,7 @@
                     <pic:cNvPicPr/>
                   </pic:nvPicPr>
                   <pic:blipFill>
-                    <a:blip r:embed="rId57">
+                    <a:blip r:embed="rId58">
                       <a:extLst>
                         <a:ext uri="{28A0092B-C50C-407E-A947-70E740481C1C}">
                           <a14:useLocalDpi xmlns:a14="http://schemas.microsoft.com/office/drawing/2010/main" val="0"/>
@@ -5927,7 +5868,7 @@
                     <pic:cNvPicPr/>
                   </pic:nvPicPr>
                   <pic:blipFill>
-                    <a:blip r:embed="rId58">
+                    <a:blip r:embed="rId59">
                       <a:extLst>
                         <a:ext uri="{28A0092B-C50C-407E-A947-70E740481C1C}">
                           <a14:useLocalDpi xmlns:a14="http://schemas.microsoft.com/office/drawing/2010/main" val="0"/>
@@ -5984,7 +5925,7 @@
                     <pic:cNvPicPr/>
                   </pic:nvPicPr>
                   <pic:blipFill>
-                    <a:blip r:embed="rId59">
+                    <a:blip r:embed="rId60">
                       <a:extLst>
                         <a:ext uri="{28A0092B-C50C-407E-A947-70E740481C1C}">
                           <a14:useLocalDpi xmlns:a14="http://schemas.microsoft.com/office/drawing/2010/main" val="0"/>
@@ -7649,7 +7590,7 @@
     <w:lsdException w:name="HTML Sample" w:semiHidden="1" w:unhideWhenUsed="1"/>
     <w:lsdException w:name="HTML Typewriter" w:semiHidden="1" w:unhideWhenUsed="1"/>
     <w:lsdException w:name="HTML Variable" w:semiHidden="1" w:unhideWhenUsed="1"/>
-    <w:lsdException w:name="Normal Table" w:qFormat="1"/>
+    <w:lsdException w:name="Normal Table" w:semiHidden="1" w:unhideWhenUsed="1" w:qFormat="1"/>
     <w:lsdException w:name="annotation subject" w:semiHidden="1" w:unhideWhenUsed="1"/>
     <w:lsdException w:name="No List" w:semiHidden="1" w:unhideWhenUsed="1"/>
     <w:lsdException w:name="Outline List 1" w:semiHidden="1" w:unhideWhenUsed="1"/>
@@ -7692,8 +7633,11 @@
     <w:lsdException w:name="Table Contemporary" w:semiHidden="1" w:unhideWhenUsed="1"/>
     <w:lsdException w:name="Table Elegant" w:semiHidden="1" w:unhideWhenUsed="1"/>
     <w:lsdException w:name="Table Professional" w:semiHidden="1" w:unhideWhenUsed="1"/>
+    <w:lsdException w:name="Table Subtle 1" w:semiHidden="1" w:unhideWhenUsed="1"/>
     <w:lsdException w:name="Table Subtle 2" w:semiHidden="1" w:unhideWhenUsed="1"/>
     <w:lsdException w:name="Table Web 1" w:semiHidden="1" w:unhideWhenUsed="1"/>
+    <w:lsdException w:name="Table Web 2" w:semiHidden="1" w:unhideWhenUsed="1"/>
+    <w:lsdException w:name="Table Web 3" w:semiHidden="1" w:unhideWhenUsed="1"/>
     <w:lsdException w:name="Balloon Text" w:semiHidden="1" w:unhideWhenUsed="1"/>
     <w:lsdException w:name="Table Grid" w:uiPriority="39"/>
     <w:lsdException w:name="Table Theme" w:semiHidden="1" w:unhideWhenUsed="1"/>
@@ -8318,10 +8262,6 @@
 </file>
 
 <file path=customXml/item1.xml><?xml version="1.0" encoding="utf-8"?>
-<b:Sources xmlns:b="http://schemas.openxmlformats.org/officeDocument/2006/bibliography" xmlns="http://schemas.openxmlformats.org/officeDocument/2006/bibliography" SelectedStyle="\APASixthEditionOfficeOnline.xsl" StyleName="APA" Version="6"/>
-</file>
-
-<file path=customXml/item2.xml><?xml version="1.0" encoding="utf-8"?>
 <s:customData xmlns="http://www.wps.cn/officeDocument/2013/wpsCustomData" xmlns:s="http://www.wps.cn/officeDocument/2013/wpsCustomData">
   <customSectProps>
     <customSectPr/>
@@ -8329,18 +8269,22 @@
 </s:customData>
 </file>
 
+<file path=customXml/item2.xml><?xml version="1.0" encoding="utf-8"?>
+<b:Sources xmlns:b="http://schemas.openxmlformats.org/officeDocument/2006/bibliography" xmlns="http://schemas.openxmlformats.org/officeDocument/2006/bibliography" SelectedStyle="\APASixthEditionOfficeOnline.xsl" StyleName="APA" Version="6"/>
+</file>
+
 <file path=customXml/itemProps1.xml><?xml version="1.0" encoding="utf-8"?>
+<ds:datastoreItem xmlns:ds="http://schemas.openxmlformats.org/officeDocument/2006/customXml" ds:itemID="{B1977F7D-205B-4081-913C-38D41E755F92}">
+  <ds:schemaRefs>
+    <ds:schemaRef ds:uri="http://www.wps.cn/officeDocument/2013/wpsCustomData"/>
+  </ds:schemaRefs>
+</ds:datastoreItem>
+</file>
+
+<file path=customXml/itemProps2.xml><?xml version="1.0" encoding="utf-8"?>
 <ds:datastoreItem xmlns:ds="http://schemas.openxmlformats.org/officeDocument/2006/customXml" ds:itemID="{10118DE9-E4BE-4635-A392-0A1A6014518A}">
   <ds:schemaRefs>
     <ds:schemaRef ds:uri="http://schemas.openxmlformats.org/officeDocument/2006/bibliography"/>
   </ds:schemaRefs>
 </ds:datastoreItem>
-</file>
-
-<file path=customXml/itemProps2.xml><?xml version="1.0" encoding="utf-8"?>
-<ds:datastoreItem xmlns:ds="http://schemas.openxmlformats.org/officeDocument/2006/customXml" ds:itemID="{B1977F7D-205B-4081-913C-38D41E755F92}">
-  <ds:schemaRefs>
-    <ds:schemaRef ds:uri="http://www.wps.cn/officeDocument/2013/wpsCustomData"/>
-  </ds:schemaRefs>
-</ds:datastoreItem>
 </file>
</xml_diff>

<commit_message>
added new folder for testing
</commit_message>
<xml_diff>
--- a/Project Closing/User Guide(Installation Guide)/User installation guide.docx
+++ b/Project Closing/User Guide(Installation Guide)/User installation guide.docx
@@ -20,7 +20,27 @@
           <w:sz w:val="28"/>
           <w:szCs w:val="28"/>
         </w:rPr>
-        <w:t>Installation and website navigation guide for The Clechuderfax E-chain</w:t>
+        <w:t xml:space="preserve">Installation and website navigation guide for The </w:t>
+      </w:r>
+      <w:proofErr w:type="spellStart"/>
+      <w:r>
+        <w:rPr>
+          <w:rFonts w:asciiTheme="minorHAnsi" w:hAnsiTheme="minorHAnsi" w:cstheme="minorHAnsi"/>
+          <w:b/>
+          <w:sz w:val="28"/>
+          <w:szCs w:val="28"/>
+        </w:rPr>
+        <w:t>Clechuderfax</w:t>
+      </w:r>
+      <w:proofErr w:type="spellEnd"/>
+      <w:r>
+        <w:rPr>
+          <w:rFonts w:asciiTheme="minorHAnsi" w:hAnsiTheme="minorHAnsi" w:cstheme="minorHAnsi"/>
+          <w:b/>
+          <w:sz w:val="28"/>
+          <w:szCs w:val="28"/>
+        </w:rPr>
+        <w:t xml:space="preserve"> E-chain</w:t>
       </w:r>
     </w:p>
     <w:p>
@@ -114,7 +134,23 @@
           <w:sz w:val="24"/>
           <w:szCs w:val="24"/>
         </w:rPr>
-        <w:t>, pdo_oci php</w:t>
+        <w:t xml:space="preserve">, </w:t>
+      </w:r>
+      <w:proofErr w:type="spellStart"/>
+      <w:r>
+        <w:rPr>
+          <w:sz w:val="24"/>
+          <w:szCs w:val="24"/>
+        </w:rPr>
+        <w:t>pdo_oci</w:t>
+      </w:r>
+      <w:proofErr w:type="spellEnd"/>
+      <w:r>
+        <w:rPr>
+          <w:sz w:val="24"/>
+          <w:szCs w:val="24"/>
+        </w:rPr>
+        <w:t xml:space="preserve"> php</w:t>
       </w:r>
       <w:r>
         <w:rPr>
@@ -581,7 +617,25 @@
           <w:sz w:val="24"/>
           <w:szCs w:val="24"/>
         </w:rPr>
-        <w:t>Setup email in php.ini inside xampp/php/php.ini.</w:t>
+        <w:t xml:space="preserve">Setup email in php.ini inside </w:t>
+      </w:r>
+      <w:proofErr w:type="spellStart"/>
+      <w:r>
+        <w:rPr>
+          <w:rFonts w:ascii="Times New Roman" w:hAnsi="Times New Roman" w:cs="Times New Roman"/>
+          <w:sz w:val="24"/>
+          <w:szCs w:val="24"/>
+        </w:rPr>
+        <w:t>xampp</w:t>
+      </w:r>
+      <w:proofErr w:type="spellEnd"/>
+      <w:r>
+        <w:rPr>
+          <w:rFonts w:ascii="Times New Roman" w:hAnsi="Times New Roman" w:cs="Times New Roman"/>
+          <w:sz w:val="24"/>
+          <w:szCs w:val="24"/>
+        </w:rPr>
+        <w:t>/php/php.ini.</w:t>
       </w:r>
     </w:p>
     <w:p>
@@ -669,7 +723,43 @@
           <w:sz w:val="24"/>
           <w:szCs w:val="24"/>
         </w:rPr>
-        <w:t>Setup sendmail.ini inside xampp/sendmail/sendmail.ini.</w:t>
+        <w:t xml:space="preserve">Setup sendmail.ini inside </w:t>
+      </w:r>
+      <w:proofErr w:type="spellStart"/>
+      <w:r>
+        <w:rPr>
+          <w:rFonts w:ascii="Times New Roman" w:hAnsi="Times New Roman" w:cs="Times New Roman"/>
+          <w:sz w:val="24"/>
+          <w:szCs w:val="24"/>
+        </w:rPr>
+        <w:t>xampp</w:t>
+      </w:r>
+      <w:proofErr w:type="spellEnd"/>
+      <w:r>
+        <w:rPr>
+          <w:rFonts w:ascii="Times New Roman" w:hAnsi="Times New Roman" w:cs="Times New Roman"/>
+          <w:sz w:val="24"/>
+          <w:szCs w:val="24"/>
+        </w:rPr>
+        <w:t>/</w:t>
+      </w:r>
+      <w:proofErr w:type="spellStart"/>
+      <w:r>
+        <w:rPr>
+          <w:rFonts w:ascii="Times New Roman" w:hAnsi="Times New Roman" w:cs="Times New Roman"/>
+          <w:sz w:val="24"/>
+          <w:szCs w:val="24"/>
+        </w:rPr>
+        <w:t>sendmail</w:t>
+      </w:r>
+      <w:proofErr w:type="spellEnd"/>
+      <w:r>
+        <w:rPr>
+          <w:rFonts w:ascii="Times New Roman" w:hAnsi="Times New Roman" w:cs="Times New Roman"/>
+          <w:sz w:val="24"/>
+          <w:szCs w:val="24"/>
+        </w:rPr>
+        <w:t>/sendmail.ini.</w:t>
       </w:r>
     </w:p>
     <w:p>
@@ -815,7 +905,15 @@
         </w:rPr>
       </w:pPr>
       <w:r>
-        <w:t>Create a new Workspace give it a name of The Clechuderfax E-chain and click next.</w:t>
+        <w:t xml:space="preserve">Create a new Workspace give it a name of The </w:t>
+      </w:r>
+      <w:proofErr w:type="spellStart"/>
+      <w:r>
+        <w:t>Clechuderfax</w:t>
+      </w:r>
+      <w:proofErr w:type="spellEnd"/>
+      <w:r>
+        <w:t xml:space="preserve"> E-chain and click next.</w:t>
       </w:r>
     </w:p>
     <w:p>
@@ -966,7 +1064,25 @@
           <w:szCs w:val="24"/>
         </w:rPr>
         <w:lastRenderedPageBreak/>
-        <w:t>Enter an administrator Username and password and also enter the email and click next.</w:t>
+        <w:t xml:space="preserve">Enter an administrator Username and password </w:t>
+      </w:r>
+      <w:proofErr w:type="gramStart"/>
+      <w:r>
+        <w:rPr>
+          <w:rFonts w:ascii="Times New Roman" w:hAnsi="Times New Roman" w:cs="Times New Roman"/>
+          <w:sz w:val="24"/>
+          <w:szCs w:val="24"/>
+        </w:rPr>
+        <w:t>and also</w:t>
+      </w:r>
+      <w:proofErr w:type="gramEnd"/>
+      <w:r>
+        <w:rPr>
+          <w:rFonts w:ascii="Times New Roman" w:hAnsi="Times New Roman" w:cs="Times New Roman"/>
+          <w:sz w:val="24"/>
+          <w:szCs w:val="24"/>
+        </w:rPr>
+        <w:t xml:space="preserve"> enter the email and click next.</w:t>
       </w:r>
     </w:p>
     <w:p>
@@ -1348,7 +1464,25 @@
           <w:sz w:val="24"/>
           <w:szCs w:val="24"/>
         </w:rPr>
-        <w:t xml:space="preserve">Copy the included Website folder to htdocs folder present inside </w:t>
+        <w:t xml:space="preserve">Copy the included Website folder to </w:t>
+      </w:r>
+      <w:proofErr w:type="spellStart"/>
+      <w:r>
+        <w:rPr>
+          <w:rFonts w:ascii="Times New Roman" w:hAnsi="Times New Roman" w:cs="Times New Roman"/>
+          <w:sz w:val="24"/>
+          <w:szCs w:val="24"/>
+        </w:rPr>
+        <w:t>htdocs</w:t>
+      </w:r>
+      <w:proofErr w:type="spellEnd"/>
+      <w:r>
+        <w:rPr>
+          <w:rFonts w:ascii="Times New Roman" w:hAnsi="Times New Roman" w:cs="Times New Roman"/>
+          <w:sz w:val="24"/>
+          <w:szCs w:val="24"/>
+        </w:rPr>
+        <w:t xml:space="preserve"> folder present inside </w:t>
       </w:r>
       <w:r>
         <w:rPr>
@@ -1403,7 +1537,25 @@
           <w:sz w:val="24"/>
           <w:szCs w:val="24"/>
         </w:rPr>
-        <w:t>Rename the Website folder to the-clechuderfax-e-chain.</w:t>
+        <w:t>Rename the Website folder to the-</w:t>
+      </w:r>
+      <w:proofErr w:type="spellStart"/>
+      <w:r>
+        <w:rPr>
+          <w:rFonts w:ascii="Times New Roman" w:hAnsi="Times New Roman" w:cs="Times New Roman"/>
+          <w:sz w:val="24"/>
+          <w:szCs w:val="24"/>
+        </w:rPr>
+        <w:t>clechuderfax</w:t>
+      </w:r>
+      <w:proofErr w:type="spellEnd"/>
+      <w:r>
+        <w:rPr>
+          <w:rFonts w:ascii="Times New Roman" w:hAnsi="Times New Roman" w:cs="Times New Roman"/>
+          <w:sz w:val="24"/>
+          <w:szCs w:val="24"/>
+        </w:rPr>
+        <w:t>-e-chain.</w:t>
       </w:r>
     </w:p>
     <w:p>
@@ -1934,7 +2086,25 @@
           <w:sz w:val="24"/>
           <w:szCs w:val="24"/>
         </w:rPr>
-        <w:t>User will get a email for email verification.</w:t>
+        <w:t xml:space="preserve">User will get </w:t>
+      </w:r>
+      <w:proofErr w:type="gramStart"/>
+      <w:r>
+        <w:rPr>
+          <w:rFonts w:ascii="Times New Roman" w:hAnsi="Times New Roman" w:cs="Times New Roman"/>
+          <w:sz w:val="24"/>
+          <w:szCs w:val="24"/>
+        </w:rPr>
+        <w:t>a</w:t>
+      </w:r>
+      <w:proofErr w:type="gramEnd"/>
+      <w:r>
+        <w:rPr>
+          <w:rFonts w:ascii="Times New Roman" w:hAnsi="Times New Roman" w:cs="Times New Roman"/>
+          <w:sz w:val="24"/>
+          <w:szCs w:val="24"/>
+        </w:rPr>
+        <w:t xml:space="preserve"> email for email verification.</w:t>
       </w:r>
     </w:p>
     <w:p>
@@ -2543,6 +2713,9 @@
         </w:rPr>
       </w:pPr>
       <w:r>
+        <w:rPr>
+          <w:noProof/>
+        </w:rPr>
         <w:drawing>
           <wp:inline distT="0" distB="0" distL="0" distR="0" wp14:anchorId="4E384944" wp14:editId="768255F0">
             <wp:extent cx="8863965" cy="1327150"/>
@@ -2748,6 +2921,9 @@
         </w:rPr>
       </w:pPr>
       <w:r>
+        <w:rPr>
+          <w:noProof/>
+        </w:rPr>
         <w:drawing>
           <wp:inline distT="0" distB="0" distL="0" distR="0" wp14:anchorId="4558BE44" wp14:editId="54B1B2F3">
             <wp:extent cx="3700780" cy="5276850"/>
@@ -2796,6 +2972,9 @@
         </w:rPr>
       </w:pPr>
       <w:r>
+        <w:rPr>
+          <w:noProof/>
+        </w:rPr>
         <w:lastRenderedPageBreak/>
         <w:drawing>
           <wp:inline distT="0" distB="0" distL="0" distR="0" wp14:anchorId="5E9FE558" wp14:editId="372E58A1">
@@ -2921,6 +3100,9 @@
         </w:rPr>
       </w:pPr>
       <w:r>
+        <w:rPr>
+          <w:noProof/>
+        </w:rPr>
         <w:drawing>
           <wp:inline distT="0" distB="0" distL="0" distR="0" wp14:anchorId="23FF6A33" wp14:editId="5BD5DEC8">
             <wp:extent cx="8863965" cy="4473575"/>
@@ -3524,6 +3706,9 @@
         </w:rPr>
       </w:pPr>
       <w:r>
+        <w:rPr>
+          <w:noProof/>
+        </w:rPr>
         <w:lastRenderedPageBreak/>
         <w:drawing>
           <wp:inline distT="0" distB="0" distL="0" distR="0" wp14:anchorId="6EE90FF0" wp14:editId="3E85AC9B">
@@ -3601,6 +3786,9 @@
         </w:rPr>
       </w:pPr>
       <w:r>
+        <w:rPr>
+          <w:noProof/>
+        </w:rPr>
         <w:drawing>
           <wp:inline distT="0" distB="0" distL="0" distR="0" wp14:anchorId="01BFE9BF" wp14:editId="3A770653">
             <wp:extent cx="4171950" cy="1704975"/>
@@ -4693,6 +4881,9 @@
         </w:rPr>
       </w:pPr>
       <w:r>
+        <w:rPr>
+          <w:noProof/>
+        </w:rPr>
         <w:drawing>
           <wp:inline distT="0" distB="0" distL="0" distR="0" wp14:anchorId="063ADDC4" wp14:editId="6BC44233">
             <wp:extent cx="8863965" cy="1278890"/>
@@ -5214,6 +5405,9 @@
         </w:rPr>
       </w:pPr>
       <w:r>
+        <w:rPr>
+          <w:noProof/>
+        </w:rPr>
         <w:lastRenderedPageBreak/>
         <w:drawing>
           <wp:inline distT="0" distB="0" distL="0" distR="0" wp14:anchorId="33D2E9C6" wp14:editId="11E18DA3">
@@ -5524,13 +5718,7 @@
         <w:rPr>
           <w:rFonts w:ascii="Times New Roman" w:hAnsi="Times New Roman" w:cs="Times New Roman"/>
         </w:rPr>
-        <w:t xml:space="preserve">Admins </w:t>
-      </w:r>
-      <w:r>
-        <w:rPr>
-          <w:rFonts w:ascii="Times New Roman" w:hAnsi="Times New Roman" w:cs="Times New Roman"/>
-        </w:rPr>
-        <w:t>can login to oracle application through the email and password used in website view shops, products and as well as reports.</w:t>
+        <w:t>Admins can login to oracle application through the email and password used in website view shops, products and as well as reports.</w:t>
       </w:r>
     </w:p>
     <w:p>
@@ -8086,6 +8274,10 @@
 </file>
 
 <file path=customXml/item1.xml><?xml version="1.0" encoding="utf-8"?>
+<b:Sources xmlns:b="http://schemas.openxmlformats.org/officeDocument/2006/bibliography" xmlns="http://schemas.openxmlformats.org/officeDocument/2006/bibliography" SelectedStyle="\APASixthEditionOfficeOnline.xsl" StyleName="APA" Version="6"/>
+</file>
+
+<file path=customXml/item2.xml><?xml version="1.0" encoding="utf-8"?>
 <s:customData xmlns="http://www.wps.cn/officeDocument/2013/wpsCustomData" xmlns:s="http://www.wps.cn/officeDocument/2013/wpsCustomData">
   <customSectProps>
     <customSectPr/>
@@ -8093,22 +8285,18 @@
 </s:customData>
 </file>
 
-<file path=customXml/item2.xml><?xml version="1.0" encoding="utf-8"?>
-<b:Sources xmlns:b="http://schemas.openxmlformats.org/officeDocument/2006/bibliography" xmlns="http://schemas.openxmlformats.org/officeDocument/2006/bibliography" SelectedStyle="\APASixthEditionOfficeOnline.xsl" StyleName="APA" Version="6"/>
+<file path=customXml/itemProps1.xml><?xml version="1.0" encoding="utf-8"?>
+<ds:datastoreItem xmlns:ds="http://schemas.openxmlformats.org/officeDocument/2006/customXml" ds:itemID="{10118DE9-E4BE-4635-A392-0A1A6014518A}">
+  <ds:schemaRefs>
+    <ds:schemaRef ds:uri="http://schemas.openxmlformats.org/officeDocument/2006/bibliography"/>
+  </ds:schemaRefs>
+</ds:datastoreItem>
 </file>
 
-<file path=customXml/itemProps1.xml><?xml version="1.0" encoding="utf-8"?>
+<file path=customXml/itemProps2.xml><?xml version="1.0" encoding="utf-8"?>
 <ds:datastoreItem xmlns:ds="http://schemas.openxmlformats.org/officeDocument/2006/customXml" ds:itemID="{B1977F7D-205B-4081-913C-38D41E755F92}">
   <ds:schemaRefs>
     <ds:schemaRef ds:uri="http://www.wps.cn/officeDocument/2013/wpsCustomData"/>
   </ds:schemaRefs>
 </ds:datastoreItem>
-</file>
-
-<file path=customXml/itemProps2.xml><?xml version="1.0" encoding="utf-8"?>
-<ds:datastoreItem xmlns:ds="http://schemas.openxmlformats.org/officeDocument/2006/customXml" ds:itemID="{10118DE9-E4BE-4635-A392-0A1A6014518A}">
-  <ds:schemaRefs>
-    <ds:schemaRef ds:uri="http://schemas.openxmlformats.org/officeDocument/2006/bibliography"/>
-  </ds:schemaRefs>
-</ds:datastoreItem>
 </file>
</xml_diff>